<commit_message>
Added application diagrams, worked on FRD, added new scrum powerpoint, removed repeated powerpoint slide and source tree test
</commit_message>
<xml_diff>
--- a/Documentation/Functional requirements doc/FRD.docx
+++ b/Documentation/Functional requirements doc/FRD.docx
@@ -165,7 +165,7 @@
           <w:szCs w:val="32"/>
           <w:rtl w:val="0"/>
         </w:rPr>
-        <w:t xml:space="preserve">Westside Boys</w:t>
+        <w:t xml:space="preserve">Care Compare SK</w:t>
       </w:r>
       <w:r>
         <w:rPr>
@@ -1777,7 +1777,7 @@
                 <w:szCs w:val="22"/>
                 <w:rtl w:val="0"/>
               </w:rPr>
-              <w:t xml:space="preserve">added material to Methodology heading</w:t>
+              <w:t xml:space="preserve">Added material to Methodology heading</w:t>
             </w:r>
             <w:r>
               <w:rPr>
@@ -1881,6 +1881,148 @@
               <w:rPr>
                 <w:rtl w:val="0"/>
               </w:rPr>
+            </w:r>
+          </w:p>
+        </w:tc>
+      </w:tr>
+      <w:tr>
+        <w:tc>
+          <w:tcPr>
+            <w:vAlign w:val="top"/>
+          </w:tcPr>
+          <w:p>
+            <w:pPr>
+              <w:keepNext w:val="0"/>
+              <w:keepLines w:val="0"/>
+              <w:widowControl w:val="1"/>
+              <w:pBdr>
+                <w:top w:space="0" w:sz="0" w:val="nil"/>
+                <w:left w:space="0" w:sz="0" w:val="nil"/>
+                <w:bottom w:space="0" w:sz="0" w:val="nil"/>
+                <w:right w:space="0" w:sz="0" w:val="nil"/>
+                <w:between w:space="0" w:sz="0" w:val="nil"/>
+              </w:pBdr>
+              <w:shd w:fill="auto" w:val="clear"/>
+              <w:spacing w:after="40" w:before="40" w:line="240" w:lineRule="auto"/>
+              <w:ind w:left="0" w:right="0" w:firstLine="0"/>
+              <w:jc w:val="left"/>
+              <w:rPr>
+                <w:sz w:val="22"/>
+                <w:szCs w:val="22"/>
+              </w:rPr>
+            </w:pPr>
+            <w:r>
+              <w:rPr>
+                <w:sz w:val="22"/>
+                <w:szCs w:val="22"/>
+                <w:rtl w:val="0"/>
+              </w:rPr>
+              <w:t xml:space="preserve">1.2</w:t>
+            </w:r>
+          </w:p>
+        </w:tc>
+        <w:tc>
+          <w:tcPr>
+            <w:vAlign w:val="top"/>
+          </w:tcPr>
+          <w:p>
+            <w:pPr>
+              <w:keepNext w:val="0"/>
+              <w:keepLines w:val="0"/>
+              <w:widowControl w:val="1"/>
+              <w:pBdr>
+                <w:top w:space="0" w:sz="0" w:val="nil"/>
+                <w:left w:space="0" w:sz="0" w:val="nil"/>
+                <w:bottom w:space="0" w:sz="0" w:val="nil"/>
+                <w:right w:space="0" w:sz="0" w:val="nil"/>
+                <w:between w:space="0" w:sz="0" w:val="nil"/>
+              </w:pBdr>
+              <w:shd w:fill="auto" w:val="clear"/>
+              <w:spacing w:after="40" w:before="40" w:line="240" w:lineRule="auto"/>
+              <w:ind w:left="0" w:right="0" w:firstLine="0"/>
+              <w:jc w:val="left"/>
+              <w:rPr>
+                <w:sz w:val="22"/>
+                <w:szCs w:val="22"/>
+              </w:rPr>
+            </w:pPr>
+            <w:r>
+              <w:rPr>
+                <w:sz w:val="22"/>
+                <w:szCs w:val="22"/>
+                <w:rtl w:val="0"/>
+              </w:rPr>
+              <w:t xml:space="preserve">Added diagrams and requirements information</w:t>
+            </w:r>
+          </w:p>
+        </w:tc>
+        <w:tc>
+          <w:tcPr>
+            <w:vAlign w:val="top"/>
+          </w:tcPr>
+          <w:p>
+            <w:pPr>
+              <w:keepNext w:val="0"/>
+              <w:keepLines w:val="0"/>
+              <w:widowControl w:val="1"/>
+              <w:pBdr>
+                <w:top w:space="0" w:sz="0" w:val="nil"/>
+                <w:left w:space="0" w:sz="0" w:val="nil"/>
+                <w:bottom w:space="0" w:sz="0" w:val="nil"/>
+                <w:right w:space="0" w:sz="0" w:val="nil"/>
+                <w:between w:space="0" w:sz="0" w:val="nil"/>
+              </w:pBdr>
+              <w:shd w:fill="auto" w:val="clear"/>
+              <w:spacing w:after="40" w:before="40" w:line="240" w:lineRule="auto"/>
+              <w:ind w:left="0" w:right="0" w:firstLine="0"/>
+              <w:jc w:val="left"/>
+              <w:rPr>
+                <w:sz w:val="22"/>
+                <w:szCs w:val="22"/>
+              </w:rPr>
+            </w:pPr>
+            <w:r>
+              <w:rPr>
+                <w:sz w:val="22"/>
+                <w:szCs w:val="22"/>
+                <w:rtl w:val="0"/>
+              </w:rPr>
+              <w:t xml:space="preserve">Kegan &amp; Daris</w:t>
+            </w:r>
+          </w:p>
+        </w:tc>
+        <w:tc>
+          <w:tcPr>
+            <w:vAlign w:val="top"/>
+          </w:tcPr>
+          <w:p>
+            <w:pPr>
+              <w:keepNext w:val="0"/>
+              <w:keepLines w:val="0"/>
+              <w:widowControl w:val="1"/>
+              <w:pBdr>
+                <w:top w:space="0" w:sz="0" w:val="nil"/>
+                <w:left w:space="0" w:sz="0" w:val="nil"/>
+                <w:bottom w:space="0" w:sz="0" w:val="nil"/>
+                <w:right w:space="0" w:sz="0" w:val="nil"/>
+                <w:between w:space="0" w:sz="0" w:val="nil"/>
+              </w:pBdr>
+              <w:shd w:fill="auto" w:val="clear"/>
+              <w:spacing w:after="40" w:before="40" w:line="240" w:lineRule="auto"/>
+              <w:ind w:left="0" w:right="0" w:firstLine="0"/>
+              <w:jc w:val="left"/>
+              <w:rPr>
+                <w:sz w:val="22"/>
+                <w:szCs w:val="22"/>
+              </w:rPr>
+            </w:pPr>
+            <w:r>
+              <w:rPr>
+                <w:sz w:val="22"/>
+                <w:szCs w:val="22"/>
+                <w:rtl w:val="0"/>
+              </w:rPr>
+              <w:t xml:space="preserve">Mar. 3rd, 2020</w:t>
             </w:r>
           </w:p>
         </w:tc>
@@ -3784,7 +3926,7 @@
         <w:pStyle w:val="Heading2"/>
         <w:numPr>
           <w:ilvl w:val="1"/>
-          <w:numId w:val="12"/>
+          <w:numId w:val="9"/>
         </w:numPr>
         <w:ind w:left="576" w:hanging="576"/>
         <w:rPr>
@@ -3861,7 +4003,7 @@
         <w:pStyle w:val="Heading2"/>
         <w:numPr>
           <w:ilvl w:val="1"/>
-          <w:numId w:val="12"/>
+          <w:numId w:val="9"/>
         </w:numPr>
         <w:ind w:left="576" w:hanging="576"/>
         <w:rPr>
@@ -3966,7 +4108,7 @@
         <w:pStyle w:val="Heading2"/>
         <w:numPr>
           <w:ilvl w:val="1"/>
-          <w:numId w:val="12"/>
+          <w:numId w:val="9"/>
         </w:numPr>
         <w:ind w:left="576" w:hanging="576"/>
         <w:rPr>
@@ -4141,7 +4283,7 @@
         <w:pStyle w:val="Heading2"/>
         <w:numPr>
           <w:ilvl w:val="1"/>
-          <w:numId w:val="12"/>
+          <w:numId w:val="9"/>
         </w:numPr>
         <w:ind w:left="576" w:hanging="576"/>
         <w:rPr>
@@ -4179,15 +4321,191 @@
           <w:szCs w:val="24"/>
         </w:rPr>
       </w:pPr>
-      <w:r>
-        <w:rPr>
-          <w:rFonts w:ascii="Arial" w:cs="Arial" w:eastAsia="Arial" w:hAnsi="Arial"/>
-          <w:sz w:val="24"/>
-          <w:szCs w:val="24"/>
-          <w:rtl w:val="0"/>
-        </w:rPr>
-        <w:t xml:space="preserve">TBD</w:t>
-      </w:r>
+      <w:hyperlink r:id="rId6">
+        <w:r>
+          <w:rPr>
+            <w:rFonts w:ascii="Arial" w:cs="Arial" w:eastAsia="Arial" w:hAnsi="Arial"/>
+            <w:color w:val="1155cc"/>
+            <w:sz w:val="24"/>
+            <w:szCs w:val="24"/>
+            <w:u w:val="single"/>
+            <w:rtl w:val="0"/>
+          </w:rPr>
+          <w:t xml:space="preserve">https://www.thepolyglotdeveloper.com/2018/04/simple-user-login-vuejs-web-application/</w:t>
+        </w:r>
+      </w:hyperlink>
+      <w:r>
+        <w:rPr>
+          <w:rtl w:val="0"/>
+        </w:rPr>
+      </w:r>
+    </w:p>
+    <w:p>
+      <w:pPr>
+        <w:ind w:left="0" w:firstLine="0"/>
+        <w:rPr>
+          <w:rFonts w:ascii="Arial" w:cs="Arial" w:eastAsia="Arial" w:hAnsi="Arial"/>
+          <w:sz w:val="24"/>
+          <w:szCs w:val="24"/>
+        </w:rPr>
+      </w:pPr>
+      <w:r>
+        <w:rPr>
+          <w:rtl w:val="0"/>
+        </w:rPr>
+      </w:r>
+    </w:p>
+    <w:p>
+      <w:pPr>
+        <w:ind w:left="0" w:firstLine="0"/>
+        <w:rPr>
+          <w:rFonts w:ascii="Arial" w:cs="Arial" w:eastAsia="Arial" w:hAnsi="Arial"/>
+          <w:sz w:val="24"/>
+          <w:szCs w:val="24"/>
+        </w:rPr>
+      </w:pPr>
+      <w:hyperlink r:id="rId7">
+        <w:r>
+          <w:rPr>
+            <w:rFonts w:ascii="Arial" w:cs="Arial" w:eastAsia="Arial" w:hAnsi="Arial"/>
+            <w:color w:val="1155cc"/>
+            <w:sz w:val="24"/>
+            <w:szCs w:val="24"/>
+            <w:u w:val="single"/>
+            <w:rtl w:val="0"/>
+          </w:rPr>
+          <w:t xml:space="preserve">https://www.policygenius.com/?fbclid=IwAR3u-OWY6MjbBXZi3Kf3_UNCH_z62TICDoBSemJ3GrBFbekl69dJpJxy1CA</w:t>
+        </w:r>
+      </w:hyperlink>
+      <w:r>
+        <w:rPr>
+          <w:rtl w:val="0"/>
+        </w:rPr>
+      </w:r>
+    </w:p>
+    <w:p>
+      <w:pPr>
+        <w:ind w:left="0" w:firstLine="0"/>
+        <w:rPr>
+          <w:rFonts w:ascii="Arial" w:cs="Arial" w:eastAsia="Arial" w:hAnsi="Arial"/>
+          <w:sz w:val="24"/>
+          <w:szCs w:val="24"/>
+        </w:rPr>
+      </w:pPr>
+      <w:r>
+        <w:rPr>
+          <w:rtl w:val="0"/>
+        </w:rPr>
+      </w:r>
+    </w:p>
+    <w:p>
+      <w:pPr>
+        <w:ind w:left="0" w:firstLine="0"/>
+        <w:rPr>
+          <w:rFonts w:ascii="Arial" w:cs="Arial" w:eastAsia="Arial" w:hAnsi="Arial"/>
+          <w:sz w:val="24"/>
+          <w:szCs w:val="24"/>
+        </w:rPr>
+      </w:pPr>
+      <w:hyperlink r:id="rId8">
+        <w:r>
+          <w:rPr>
+            <w:rFonts w:ascii="Arial" w:cs="Arial" w:eastAsia="Arial" w:hAnsi="Arial"/>
+            <w:color w:val="1155cc"/>
+            <w:sz w:val="24"/>
+            <w:szCs w:val="24"/>
+            <w:u w:val="single"/>
+            <w:rtl w:val="0"/>
+          </w:rPr>
+          <w:t xml:space="preserve">https://www.canva.com/design/DADxkqME88I/dYV3DsKiU9dKoWcOuoFgpQ/edit?category=tACZChe47fQ#</w:t>
+        </w:r>
+      </w:hyperlink>
+      <w:r>
+        <w:rPr>
+          <w:rtl w:val="0"/>
+        </w:rPr>
+      </w:r>
+    </w:p>
+    <w:p>
+      <w:pPr>
+        <w:ind w:left="0" w:firstLine="0"/>
+        <w:rPr>
+          <w:rFonts w:ascii="Arial" w:cs="Arial" w:eastAsia="Arial" w:hAnsi="Arial"/>
+          <w:sz w:val="24"/>
+          <w:szCs w:val="24"/>
+        </w:rPr>
+      </w:pPr>
+      <w:r>
+        <w:rPr>
+          <w:rtl w:val="0"/>
+        </w:rPr>
+      </w:r>
+    </w:p>
+    <w:p>
+      <w:pPr>
+        <w:ind w:left="0" w:firstLine="0"/>
+        <w:rPr>
+          <w:rFonts w:ascii="Arial" w:cs="Arial" w:eastAsia="Arial" w:hAnsi="Arial"/>
+          <w:sz w:val="24"/>
+          <w:szCs w:val="24"/>
+        </w:rPr>
+      </w:pPr>
+      <w:hyperlink r:id="rId9">
+        <w:r>
+          <w:rPr>
+            <w:rFonts w:ascii="Arial" w:cs="Arial" w:eastAsia="Arial" w:hAnsi="Arial"/>
+            <w:color w:val="1155cc"/>
+            <w:sz w:val="24"/>
+            <w:szCs w:val="24"/>
+            <w:u w:val="single"/>
+            <w:rtl w:val="0"/>
+          </w:rPr>
+          <w:t xml:space="preserve">https://www.webdesigndev.com/clean-modern-forum-templates/</w:t>
+        </w:r>
+      </w:hyperlink>
+      <w:r>
+        <w:rPr>
+          <w:rtl w:val="0"/>
+        </w:rPr>
+      </w:r>
+    </w:p>
+    <w:p>
+      <w:pPr>
+        <w:ind w:left="0" w:firstLine="0"/>
+        <w:rPr>
+          <w:rFonts w:ascii="Arial" w:cs="Arial" w:eastAsia="Arial" w:hAnsi="Arial"/>
+          <w:sz w:val="24"/>
+          <w:szCs w:val="24"/>
+        </w:rPr>
+      </w:pPr>
+      <w:r>
+        <w:rPr>
+          <w:rtl w:val="0"/>
+        </w:rPr>
+      </w:r>
+    </w:p>
+    <w:p>
+      <w:pPr>
+        <w:ind w:left="0" w:firstLine="0"/>
+        <w:rPr>
+          <w:rFonts w:ascii="Arial" w:cs="Arial" w:eastAsia="Arial" w:hAnsi="Arial"/>
+          <w:sz w:val="24"/>
+          <w:szCs w:val="24"/>
+        </w:rPr>
+      </w:pPr>
+      <w:hyperlink r:id="rId10">
+        <w:r>
+          <w:rPr>
+            <w:rFonts w:ascii="Arial" w:cs="Arial" w:eastAsia="Arial" w:hAnsi="Arial"/>
+            <w:color w:val="1155cc"/>
+            <w:sz w:val="24"/>
+            <w:szCs w:val="24"/>
+            <w:u w:val="single"/>
+            <w:rtl w:val="0"/>
+          </w:rPr>
+          <w:t xml:space="preserve">https://www.webdesigndev.com/wp-content/uploads/2014/03/001507-Forum-Plus-Responsive-Drupal-Forum-Theme-RTL-Preview-ThemeForest.jpg</w:t>
+        </w:r>
+      </w:hyperlink>
       <w:r>
         <w:rPr>
           <w:rtl w:val="0"/>
@@ -4354,58 +4672,39 @@
           <w:szCs w:val="24"/>
           <w:rtl w:val="0"/>
         </w:rPr>
-        <w:t xml:space="preserve">-We are assuming we can get in touch with at least 2 insurance providers so that we will have real data to apply to our project. </w:t>
-      </w:r>
-    </w:p>
-    <w:p>
-      <w:pPr>
-        <w:rPr>
-          <w:rFonts w:ascii="Arial" w:cs="Arial" w:eastAsia="Arial" w:hAnsi="Arial"/>
-          <w:sz w:val="24"/>
-          <w:szCs w:val="24"/>
-        </w:rPr>
-      </w:pPr>
-      <w:r>
-        <w:rPr>
-          <w:rtl w:val="0"/>
-        </w:rPr>
-      </w:r>
-    </w:p>
-    <w:p>
-      <w:pPr>
-        <w:keepNext w:val="0"/>
-        <w:keepLines w:val="0"/>
-        <w:widowControl w:val="1"/>
-        <w:pBdr>
-          <w:top w:space="0" w:sz="0" w:val="nil"/>
-          <w:left w:space="0" w:sz="0" w:val="nil"/>
-          <w:bottom w:space="0" w:sz="0" w:val="nil"/>
-          <w:right w:space="0" w:sz="0" w:val="nil"/>
-          <w:between w:space="0" w:sz="0" w:val="nil"/>
-        </w:pBdr>
-        <w:shd w:fill="auto" w:val="clear"/>
-        <w:spacing w:after="0" w:before="120" w:line="240" w:lineRule="auto"/>
-        <w:ind w:left="0" w:right="0" w:firstLine="0"/>
-        <w:jc w:val="both"/>
-        <w:rPr>
-          <w:rFonts w:ascii="Arial" w:cs="Arial" w:eastAsia="Arial" w:hAnsi="Arial"/>
-          <w:i w:val="0"/>
-          <w:smallCaps w:val="0"/>
-          <w:strike w:val="0"/>
-          <w:color w:val="000000"/>
-          <w:sz w:val="24"/>
-          <w:szCs w:val="24"/>
-          <w:u w:val="none"/>
-          <w:shd w:fill="auto" w:val="clear"/>
-          <w:vertAlign w:val="baseline"/>
-        </w:rPr>
-      </w:pPr>
-      <w:bookmarkStart w:colFirst="0" w:colLast="0" w:name="_2s8eyo1" w:id="12"/>
-      <w:bookmarkEnd w:id="12"/>
-      <w:r>
-        <w:rPr>
-          <w:rtl w:val="0"/>
-        </w:rPr>
+        <w:t xml:space="preserve">-We are assuming we can get in touch with at least 2 insurance providers so that we will have real data to apply to our project.</w:t>
+      </w:r>
+    </w:p>
+    <w:p>
+      <w:pPr>
+        <w:rPr>
+          <w:rFonts w:ascii="Arial" w:cs="Arial" w:eastAsia="Arial" w:hAnsi="Arial"/>
+          <w:sz w:val="24"/>
+          <w:szCs w:val="24"/>
+        </w:rPr>
+      </w:pPr>
+      <w:r>
+        <w:rPr>
+          <w:rtl w:val="0"/>
+        </w:rPr>
+      </w:r>
+    </w:p>
+    <w:p>
+      <w:pPr>
+        <w:rPr>
+          <w:rFonts w:ascii="Arial" w:cs="Arial" w:eastAsia="Arial" w:hAnsi="Arial"/>
+          <w:sz w:val="24"/>
+          <w:szCs w:val="24"/>
+        </w:rPr>
+      </w:pPr>
+      <w:r>
+        <w:rPr>
+          <w:rFonts w:ascii="Arial" w:cs="Arial" w:eastAsia="Arial" w:hAnsi="Arial"/>
+          <w:sz w:val="24"/>
+          <w:szCs w:val="24"/>
+          <w:rtl w:val="0"/>
+        </w:rPr>
+        <w:t xml:space="preserve">-We are assuming that our users will try to access our site on a desktop/laptop instead of mobile device, therefore, will be designing Care Compare SK for optimal use on these devices.</w:t>
       </w:r>
     </w:p>
     <w:p>
@@ -4458,7 +4757,7 @@
           <w:szCs w:val="24"/>
           <w:rtl w:val="0"/>
         </w:rPr>
-        <w:t xml:space="preserve">- Time </w:t>
+        <w:t xml:space="preserve">- Time to produce the product</w:t>
       </w:r>
     </w:p>
     <w:p>
@@ -4492,7 +4791,7 @@
           <w:szCs w:val="24"/>
           <w:rtl w:val="0"/>
         </w:rPr>
-        <w:t xml:space="preserve">-Tech stack: need front end and back end that work together, database connection.</w:t>
+        <w:t xml:space="preserve">-Tech stack; need front end and back end that work together, database connection.</w:t>
       </w:r>
     </w:p>
     <w:p>
@@ -4561,73 +4860,6 @@
           <w:rtl w:val="0"/>
         </w:rPr>
         <w:t xml:space="preserve">-Insurance companies are private entities, not forthcoming with giving up their data easily.</w:t>
-      </w:r>
-    </w:p>
-    <w:p>
-      <w:pPr>
-        <w:ind w:left="0" w:firstLine="0"/>
-        <w:rPr>
-          <w:rFonts w:ascii="Arial" w:cs="Arial" w:eastAsia="Arial" w:hAnsi="Arial"/>
-          <w:sz w:val="24"/>
-          <w:szCs w:val="24"/>
-        </w:rPr>
-      </w:pPr>
-      <w:r>
-        <w:rPr>
-          <w:rtl w:val="0"/>
-        </w:rPr>
-      </w:r>
-    </w:p>
-    <w:p>
-      <w:pPr>
-        <w:ind w:left="0" w:firstLine="0"/>
-        <w:rPr>
-          <w:rFonts w:ascii="Arial" w:cs="Arial" w:eastAsia="Arial" w:hAnsi="Arial"/>
-          <w:sz w:val="24"/>
-          <w:szCs w:val="24"/>
-        </w:rPr>
-      </w:pPr>
-      <w:r>
-        <w:rPr>
-          <w:rtl w:val="0"/>
-        </w:rPr>
-      </w:r>
-    </w:p>
-    <w:p>
-      <w:pPr>
-        <w:keepNext w:val="0"/>
-        <w:keepLines w:val="0"/>
-        <w:widowControl w:val="1"/>
-        <w:pBdr>
-          <w:top w:space="0" w:sz="0" w:val="nil"/>
-          <w:left w:space="0" w:sz="0" w:val="nil"/>
-          <w:bottom w:space="0" w:sz="0" w:val="nil"/>
-          <w:right w:space="0" w:sz="0" w:val="nil"/>
-          <w:between w:space="0" w:sz="0" w:val="nil"/>
-        </w:pBdr>
-        <w:shd w:fill="auto" w:val="clear"/>
-        <w:spacing w:after="0" w:before="120" w:line="240" w:lineRule="auto"/>
-        <w:ind w:left="0" w:right="0" w:firstLine="0"/>
-        <w:jc w:val="both"/>
-        <w:rPr>
-          <w:rFonts w:ascii="Arial" w:cs="Arial" w:eastAsia="Arial" w:hAnsi="Arial"/>
-          <w:i w:val="0"/>
-          <w:smallCaps w:val="0"/>
-          <w:strike w:val="0"/>
-          <w:color w:val="000000"/>
-          <w:sz w:val="24"/>
-          <w:szCs w:val="24"/>
-          <w:u w:val="none"/>
-          <w:shd w:fill="auto" w:val="clear"/>
-          <w:vertAlign w:val="baseline"/>
-        </w:rPr>
-      </w:pPr>
-      <w:bookmarkStart w:colFirst="0" w:colLast="0" w:name="_17dp8vu" w:id="13"/>
-      <w:bookmarkEnd w:id="13"/>
-      <w:r>
-        <w:rPr>
-          <w:rtl w:val="0"/>
-        </w:rPr>
       </w:r>
     </w:p>
     <w:p>
@@ -4652,8 +4884,8 @@
           <w:szCs w:val="24"/>
         </w:rPr>
       </w:pPr>
-      <w:bookmarkStart w:colFirst="0" w:colLast="0" w:name="_3nczzmod6l4m" w:id="14"/>
-      <w:bookmarkEnd w:id="14"/>
+      <w:bookmarkStart w:colFirst="0" w:colLast="0" w:name="_3nczzmod6l4m" w:id="12"/>
+      <w:bookmarkEnd w:id="12"/>
       <w:r>
         <w:rPr>
           <w:rtl w:val="0"/>
@@ -4747,8 +4979,8 @@
           <w:vertAlign w:val="baseline"/>
         </w:rPr>
       </w:pPr>
-      <w:bookmarkStart w:colFirst="0" w:colLast="0" w:name="_3rdcrjn" w:id="15"/>
-      <w:bookmarkEnd w:id="15"/>
+      <w:bookmarkStart w:colFirst="0" w:colLast="0" w:name="_3rdcrjn" w:id="13"/>
+      <w:bookmarkEnd w:id="13"/>
       <w:r>
         <w:rPr>
           <w:rFonts w:ascii="Arial" w:cs="Arial" w:eastAsia="Arial" w:hAnsi="Arial"/>
@@ -4764,6 +4996,36 @@
           <w:rtl w:val="0"/>
         </w:rPr>
         <w:t xml:space="preserve">[Provide a description of the document organization.]</w:t>
+      </w:r>
+    </w:p>
+    <w:p>
+      <w:pPr>
+        <w:keepNext w:val="0"/>
+        <w:keepLines w:val="0"/>
+        <w:widowControl w:val="1"/>
+        <w:pBdr>
+          <w:top w:space="0" w:sz="0" w:val="nil"/>
+          <w:left w:space="0" w:sz="0" w:val="nil"/>
+          <w:bottom w:space="0" w:sz="0" w:val="nil"/>
+          <w:right w:space="0" w:sz="0" w:val="nil"/>
+          <w:between w:space="0" w:sz="0" w:val="nil"/>
+        </w:pBdr>
+        <w:shd w:fill="auto" w:val="clear"/>
+        <w:spacing w:after="0" w:before="120" w:line="240" w:lineRule="auto"/>
+        <w:ind w:left="0" w:right="0" w:firstLine="0"/>
+        <w:jc w:val="both"/>
+        <w:rPr>
+          <w:rFonts w:ascii="Arial" w:cs="Arial" w:eastAsia="Arial" w:hAnsi="Arial"/>
+          <w:sz w:val="24"/>
+          <w:szCs w:val="24"/>
+        </w:rPr>
+      </w:pPr>
+      <w:bookmarkStart w:colFirst="0" w:colLast="0" w:name="_10u6czs01ga2" w:id="14"/>
+      <w:bookmarkEnd w:id="14"/>
+      <w:r>
+        <w:rPr>
+          <w:rtl w:val="0"/>
+        </w:rPr>
       </w:r>
     </w:p>
     <w:p>
@@ -4935,22 +5197,14 @@
         <w:jc w:val="left"/>
         <w:rPr>
           <w:rFonts w:ascii="Arial" w:cs="Arial" w:eastAsia="Arial" w:hAnsi="Arial"/>
-          <w:b w:val="1"/>
-          <w:sz w:val="24"/>
-          <w:szCs w:val="24"/>
-          <w:u w:val="single"/>
-        </w:rPr>
-      </w:pPr>
-      <w:r>
-        <w:rPr>
-          <w:rFonts w:ascii="Arial" w:cs="Arial" w:eastAsia="Arial" w:hAnsi="Arial"/>
-          <w:b w:val="1"/>
-          <w:sz w:val="24"/>
-          <w:szCs w:val="24"/>
-          <w:u w:val="single"/>
-          <w:rtl w:val="0"/>
-        </w:rPr>
-        <w:t xml:space="preserve">User story mapping</w:t>
+          <w:sz w:val="24"/>
+          <w:szCs w:val="24"/>
+        </w:rPr>
+      </w:pPr>
+      <w:r>
+        <w:rPr>
+          <w:rtl w:val="0"/>
+        </w:rPr>
       </w:r>
     </w:p>
     <w:p>
@@ -4971,27 +5225,22 @@
         <w:jc w:val="left"/>
         <w:rPr>
           <w:rFonts w:ascii="Arial" w:cs="Arial" w:eastAsia="Arial" w:hAnsi="Arial"/>
-          <w:sz w:val="24"/>
-          <w:szCs w:val="24"/>
-        </w:rPr>
-      </w:pPr>
-      <w:r>
-        <w:rPr>
-          <w:rFonts w:ascii="Arial" w:cs="Arial" w:eastAsia="Arial" w:hAnsi="Arial"/>
-          <w:sz w:val="24"/>
-          <w:szCs w:val="24"/>
-          <w:rtl w:val="0"/>
-        </w:rPr>
-        <w:t xml:space="preserve">We c</w:t>
-      </w:r>
-      <w:r>
-        <w:rPr>
-          <w:rFonts w:ascii="Arial" w:cs="Arial" w:eastAsia="Arial" w:hAnsi="Arial"/>
-          <w:sz w:val="24"/>
-          <w:szCs w:val="24"/>
-          <w:rtl w:val="0"/>
-        </w:rPr>
-        <w:t xml:space="preserve">reated epics and scenarios of the different tasks and functionalities our users would like to have when looking for insurance. This allowed us to visualize and keep track of what we need to accomplish as well as gather requirements for our application. </w:t>
+          <w:b w:val="1"/>
+          <w:sz w:val="24"/>
+          <w:szCs w:val="24"/>
+          <w:u w:val="single"/>
+        </w:rPr>
+      </w:pPr>
+      <w:r>
+        <w:rPr>
+          <w:rFonts w:ascii="Arial" w:cs="Arial" w:eastAsia="Arial" w:hAnsi="Arial"/>
+          <w:b w:val="1"/>
+          <w:sz w:val="24"/>
+          <w:szCs w:val="24"/>
+          <w:u w:val="single"/>
+          <w:rtl w:val="0"/>
+        </w:rPr>
+        <w:t xml:space="preserve">User story mapping</w:t>
       </w:r>
     </w:p>
     <w:p>
@@ -5018,8 +5267,21 @@
       </w:pPr>
       <w:r>
         <w:rPr>
-          <w:rtl w:val="0"/>
-        </w:rPr>
+          <w:rFonts w:ascii="Arial" w:cs="Arial" w:eastAsia="Arial" w:hAnsi="Arial"/>
+          <w:sz w:val="24"/>
+          <w:szCs w:val="24"/>
+          <w:rtl w:val="0"/>
+        </w:rPr>
+        <w:t xml:space="preserve">We c</w:t>
+      </w:r>
+      <w:r>
+        <w:rPr>
+          <w:rFonts w:ascii="Arial" w:cs="Arial" w:eastAsia="Arial" w:hAnsi="Arial"/>
+          <w:sz w:val="24"/>
+          <w:szCs w:val="24"/>
+          <w:rtl w:val="0"/>
+        </w:rPr>
+        <w:t xml:space="preserve">reated epics and scenarios of the different tasks and functionalities our users would like to have when looking for insurance. This allowed us to visualize and keep track of what we need to accomplish as well as gather requirements for our application. </w:t>
       </w:r>
     </w:p>
     <w:p>
@@ -5040,22 +5302,14 @@
         <w:jc w:val="left"/>
         <w:rPr>
           <w:rFonts w:ascii="Arial" w:cs="Arial" w:eastAsia="Arial" w:hAnsi="Arial"/>
-          <w:b w:val="1"/>
-          <w:sz w:val="24"/>
-          <w:szCs w:val="24"/>
-          <w:u w:val="single"/>
-        </w:rPr>
-      </w:pPr>
-      <w:r>
-        <w:rPr>
-          <w:rFonts w:ascii="Arial" w:cs="Arial" w:eastAsia="Arial" w:hAnsi="Arial"/>
-          <w:b w:val="1"/>
-          <w:sz w:val="24"/>
-          <w:szCs w:val="24"/>
-          <w:u w:val="single"/>
-          <w:rtl w:val="0"/>
-        </w:rPr>
-        <w:t xml:space="preserve">Personas</w:t>
+          <w:sz w:val="24"/>
+          <w:szCs w:val="24"/>
+        </w:rPr>
+      </w:pPr>
+      <w:r>
+        <w:rPr>
+          <w:rtl w:val="0"/>
+        </w:rPr>
       </w:r>
     </w:p>
     <w:p>
@@ -5076,27 +5330,22 @@
         <w:jc w:val="left"/>
         <w:rPr>
           <w:rFonts w:ascii="Arial" w:cs="Arial" w:eastAsia="Arial" w:hAnsi="Arial"/>
-          <w:sz w:val="24"/>
-          <w:szCs w:val="24"/>
-        </w:rPr>
-      </w:pPr>
-      <w:r>
-        <w:rPr>
-          <w:rFonts w:ascii="Arial" w:cs="Arial" w:eastAsia="Arial" w:hAnsi="Arial"/>
-          <w:sz w:val="24"/>
-          <w:szCs w:val="24"/>
-          <w:rtl w:val="0"/>
-        </w:rPr>
-        <w:t xml:space="preserve">We</w:t>
-      </w:r>
-      <w:r>
-        <w:rPr>
-          <w:rFonts w:ascii="Arial" w:cs="Arial" w:eastAsia="Arial" w:hAnsi="Arial"/>
-          <w:sz w:val="24"/>
-          <w:szCs w:val="24"/>
-          <w:rtl w:val="0"/>
-        </w:rPr>
-        <w:t xml:space="preserve"> created different categories of people to try and narrow down tasks that certain groups are more likely to do than other groups. This is also a type of requirements gathering as we are trying to get into the heads of different types of people to see what they are looking for within our application.</w:t>
+          <w:b w:val="1"/>
+          <w:sz w:val="24"/>
+          <w:szCs w:val="24"/>
+          <w:u w:val="single"/>
+        </w:rPr>
+      </w:pPr>
+      <w:r>
+        <w:rPr>
+          <w:rFonts w:ascii="Arial" w:cs="Arial" w:eastAsia="Arial" w:hAnsi="Arial"/>
+          <w:b w:val="1"/>
+          <w:sz w:val="24"/>
+          <w:szCs w:val="24"/>
+          <w:u w:val="single"/>
+          <w:rtl w:val="0"/>
+        </w:rPr>
+        <w:t xml:space="preserve">Personas</w:t>
       </w:r>
     </w:p>
     <w:p>
@@ -5123,8 +5372,21 @@
       </w:pPr>
       <w:r>
         <w:rPr>
-          <w:rtl w:val="0"/>
-        </w:rPr>
+          <w:rFonts w:ascii="Arial" w:cs="Arial" w:eastAsia="Arial" w:hAnsi="Arial"/>
+          <w:sz w:val="24"/>
+          <w:szCs w:val="24"/>
+          <w:rtl w:val="0"/>
+        </w:rPr>
+        <w:t xml:space="preserve">We</w:t>
+      </w:r>
+      <w:r>
+        <w:rPr>
+          <w:rFonts w:ascii="Arial" w:cs="Arial" w:eastAsia="Arial" w:hAnsi="Arial"/>
+          <w:sz w:val="24"/>
+          <w:szCs w:val="24"/>
+          <w:rtl w:val="0"/>
+        </w:rPr>
+        <w:t xml:space="preserve"> created different categories of people to try and narrow down tasks that certain groups are more likely to do than other groups. This is also a type of requirements gathering as we are trying to get into the heads of different types of people to see what they are looking for within our application.</w:t>
       </w:r>
     </w:p>
     <w:p>
@@ -5151,17 +5413,6 @@
       </w:pPr>
       <w:r>
         <w:rPr>
-          <w:rFonts w:ascii="Arial" w:cs="Arial" w:eastAsia="Arial" w:hAnsi="Arial"/>
-          <w:b w:val="1"/>
-          <w:sz w:val="24"/>
-          <w:szCs w:val="24"/>
-          <w:u w:val="single"/>
-          <w:rtl w:val="0"/>
-        </w:rPr>
-        <w:t xml:space="preserve">Kanban board</w:t>
-      </w:r>
-      <w:r>
-        <w:rPr>
           <w:rtl w:val="0"/>
         </w:rPr>
       </w:r>
@@ -5191,20 +5442,18 @@
       <w:r>
         <w:rPr>
           <w:rFonts w:ascii="Arial" w:cs="Arial" w:eastAsia="Arial" w:hAnsi="Arial"/>
-          <w:sz w:val="24"/>
-          <w:szCs w:val="24"/>
-          <w:rtl w:val="0"/>
-        </w:rPr>
-        <w:t xml:space="preserve">We</w:t>
-      </w:r>
-      <w:r>
-        <w:rPr>
-          <w:rFonts w:ascii="Arial" w:cs="Arial" w:eastAsia="Arial" w:hAnsi="Arial"/>
-          <w:sz w:val="24"/>
-          <w:szCs w:val="24"/>
-          <w:rtl w:val="0"/>
-        </w:rPr>
-        <w:t xml:space="preserve"> used a Kanban board to organize and visualize our tasks that need to be done, are currently being worked on, as well as our completed tasks. This scheduling style works well within the Agile architecture because it can be constantly modified within the flow of the project.</w:t>
+          <w:b w:val="1"/>
+          <w:sz w:val="24"/>
+          <w:szCs w:val="24"/>
+          <w:u w:val="single"/>
+          <w:rtl w:val="0"/>
+        </w:rPr>
+        <w:t xml:space="preserve">Kanban board</w:t>
+      </w:r>
+      <w:r>
+        <w:rPr>
+          <w:rtl w:val="0"/>
+        </w:rPr>
       </w:r>
     </w:p>
     <w:p>
@@ -5231,8 +5480,21 @@
       </w:pPr>
       <w:r>
         <w:rPr>
-          <w:rtl w:val="0"/>
-        </w:rPr>
+          <w:rFonts w:ascii="Arial" w:cs="Arial" w:eastAsia="Arial" w:hAnsi="Arial"/>
+          <w:sz w:val="24"/>
+          <w:szCs w:val="24"/>
+          <w:rtl w:val="0"/>
+        </w:rPr>
+        <w:t xml:space="preserve">We</w:t>
+      </w:r>
+      <w:r>
+        <w:rPr>
+          <w:rFonts w:ascii="Arial" w:cs="Arial" w:eastAsia="Arial" w:hAnsi="Arial"/>
+          <w:sz w:val="24"/>
+          <w:szCs w:val="24"/>
+          <w:rtl w:val="0"/>
+        </w:rPr>
+        <w:t xml:space="preserve"> used a Kanban board to organize and visualize our tasks that need to be done, are currently being worked on, as well as our completed tasks. This scheduling style works well within the Agile architecture because it can be constantly modified within the flow of the project.</w:t>
       </w:r>
     </w:p>
     <w:p>
@@ -5259,17 +5521,6 @@
       </w:pPr>
       <w:r>
         <w:rPr>
-          <w:rFonts w:ascii="Arial" w:cs="Arial" w:eastAsia="Arial" w:hAnsi="Arial"/>
-          <w:b w:val="1"/>
-          <w:sz w:val="24"/>
-          <w:szCs w:val="24"/>
-          <w:u w:val="single"/>
-          <w:rtl w:val="0"/>
-        </w:rPr>
-        <w:t xml:space="preserve">Low fidelity &amp; high fidelity prototyping</w:t>
-      </w:r>
-      <w:r>
-        <w:rPr>
           <w:rtl w:val="0"/>
         </w:rPr>
       </w:r>
@@ -5299,20 +5550,18 @@
       <w:r>
         <w:rPr>
           <w:rFonts w:ascii="Arial" w:cs="Arial" w:eastAsia="Arial" w:hAnsi="Arial"/>
-          <w:sz w:val="24"/>
-          <w:szCs w:val="24"/>
-          <w:rtl w:val="0"/>
-        </w:rPr>
-        <w:t xml:space="preserve">We</w:t>
-      </w:r>
-      <w:r>
-        <w:rPr>
-          <w:rFonts w:ascii="Arial" w:cs="Arial" w:eastAsia="Arial" w:hAnsi="Arial"/>
-          <w:sz w:val="24"/>
-          <w:szCs w:val="24"/>
-          <w:rtl w:val="0"/>
-        </w:rPr>
-        <w:t xml:space="preserve"> used Adobe XD software to create low and high fidelity prototypes of our application. Adobe XD projects can be quickly and easily modified and changed which fits well with the Agile methodology.</w:t>
+          <w:b w:val="1"/>
+          <w:sz w:val="24"/>
+          <w:szCs w:val="24"/>
+          <w:u w:val="single"/>
+          <w:rtl w:val="0"/>
+        </w:rPr>
+        <w:t xml:space="preserve">Low fidelity &amp; high fidelity prototyping</w:t>
+      </w:r>
+      <w:r>
+        <w:rPr>
+          <w:rtl w:val="0"/>
+        </w:rPr>
       </w:r>
     </w:p>
     <w:p>
@@ -5339,36 +5588,21 @@
       </w:pPr>
       <w:r>
         <w:rPr>
-          <w:rtl w:val="0"/>
-        </w:rPr>
-      </w:r>
-    </w:p>
-    <w:p>
-      <w:pPr>
-        <w:keepNext w:val="1"/>
-        <w:keepLines w:val="0"/>
-        <w:widowControl w:val="1"/>
-        <w:pBdr>
-          <w:top w:space="0" w:sz="0" w:val="nil"/>
-          <w:left w:space="0" w:sz="0" w:val="nil"/>
-          <w:bottom w:space="0" w:sz="0" w:val="nil"/>
-          <w:right w:space="0" w:sz="0" w:val="nil"/>
-          <w:between w:space="0" w:sz="0" w:val="nil"/>
-        </w:pBdr>
-        <w:shd w:fill="auto" w:val="clear"/>
-        <w:spacing w:after="120" w:before="240" w:line="240" w:lineRule="auto"/>
-        <w:ind w:left="0" w:right="0" w:firstLine="0"/>
-        <w:jc w:val="left"/>
-        <w:rPr>
-          <w:rFonts w:ascii="Arial" w:cs="Arial" w:eastAsia="Arial" w:hAnsi="Arial"/>
-          <w:sz w:val="24"/>
-          <w:szCs w:val="24"/>
-        </w:rPr>
-      </w:pPr>
-      <w:r>
-        <w:rPr>
-          <w:rtl w:val="0"/>
-        </w:rPr>
+          <w:rFonts w:ascii="Arial" w:cs="Arial" w:eastAsia="Arial" w:hAnsi="Arial"/>
+          <w:sz w:val="24"/>
+          <w:szCs w:val="24"/>
+          <w:rtl w:val="0"/>
+        </w:rPr>
+        <w:t xml:space="preserve">We</w:t>
+      </w:r>
+      <w:r>
+        <w:rPr>
+          <w:rFonts w:ascii="Arial" w:cs="Arial" w:eastAsia="Arial" w:hAnsi="Arial"/>
+          <w:sz w:val="24"/>
+          <w:szCs w:val="24"/>
+          <w:rtl w:val="0"/>
+        </w:rPr>
+        <w:t xml:space="preserve"> used Adobe XD software to create low and high fidelity prototypes of our application. Adobe XD projects can be quickly and easily modified and changed which fits well with the Agile methodology.</w:t>
       </w:r>
     </w:p>
     <w:p>
@@ -5400,8 +5634,8 @@
           <w:vertAlign w:val="baseline"/>
         </w:rPr>
       </w:pPr>
-      <w:bookmarkStart w:colFirst="0" w:colLast="0" w:name="_26in1rg" w:id="16"/>
-      <w:bookmarkEnd w:id="16"/>
+      <w:bookmarkStart w:colFirst="0" w:colLast="0" w:name="_26in1rg" w:id="15"/>
+      <w:bookmarkEnd w:id="15"/>
       <w:r>
         <w:rPr>
           <w:rtl w:val="0"/>
@@ -5470,15 +5704,15 @@
           <w:rFonts w:ascii="Arial" w:cs="Arial" w:eastAsia="Arial" w:hAnsi="Arial"/>
         </w:rPr>
       </w:pPr>
-      <w:bookmarkStart w:colFirst="0" w:colLast="0" w:name="_lnxbz9" w:id="17"/>
-      <w:bookmarkEnd w:id="17"/>
-      <w:r>
-        <w:rPr>
-          <w:rFonts w:ascii="Arial" w:cs="Arial" w:eastAsia="Arial" w:hAnsi="Arial"/>
-          <w:vertAlign w:val="baseline"/>
-          <w:rtl w:val="0"/>
-        </w:rPr>
-        <w:t xml:space="preserve">Context</w:t>
+      <w:bookmarkStart w:colFirst="0" w:colLast="0" w:name="_lnxbz9" w:id="16"/>
+      <w:bookmarkEnd w:id="16"/>
+      <w:r>
+        <w:rPr>
+          <w:rFonts w:ascii="Arial" w:cs="Arial" w:eastAsia="Arial" w:hAnsi="Arial"/>
+          <w:vertAlign w:val="baseline"/>
+          <w:rtl w:val="0"/>
+        </w:rPr>
+        <w:t xml:space="preserve">Context/Communication</w:t>
       </w:r>
     </w:p>
     <w:p>
@@ -5541,7 +5775,7 @@
           <w:vertAlign w:val="baseline"/>
           <w:rtl w:val="0"/>
         </w:rPr>
-        <w:t xml:space="preserve">Exhibit 2 - Generic Context Diagram</w:t>
+        <w:t xml:space="preserve">Exhibit 2 - Generic Context/Communication Diagram</w:t>
       </w:r>
     </w:p>
     <w:p>
@@ -5573,24 +5807,510 @@
           <w:vertAlign w:val="baseline"/>
         </w:rPr>
       </w:pPr>
-      <w:bookmarkStart w:colFirst="0" w:colLast="0" w:name="_35nkun2" w:id="18"/>
+      <w:bookmarkStart w:colFirst="0" w:colLast="0" w:name="_35nkun2" w:id="17"/>
+      <w:bookmarkEnd w:id="17"/>
+      <w:r>
+        <w:rPr>
+          <w:rFonts w:ascii="Arial" w:cs="Arial" w:eastAsia="Arial" w:hAnsi="Arial"/>
+          <w:i w:val="1"/>
+          <w:sz w:val="24"/>
+          <w:szCs w:val="24"/>
+        </w:rPr>
+        <w:drawing>
+          <wp:inline distB="114300" distT="114300" distL="114300" distR="114300">
+            <wp:extent cx="5486400" cy="1841500"/>
+            <wp:effectExtent b="0" l="0" r="0" t="0"/>
+            <wp:docPr id="3" name="image3.png"/>
+            <a:graphic>
+              <a:graphicData uri="http://schemas.openxmlformats.org/drawingml/2006/picture">
+                <pic:pic>
+                  <pic:nvPicPr>
+                    <pic:cNvPr id="0" name="image3.png"/>
+                    <pic:cNvPicPr preferRelativeResize="0"/>
+                  </pic:nvPicPr>
+                  <pic:blipFill>
+                    <a:blip r:embed="rId11"/>
+                    <a:srcRect b="0" l="0" r="0" t="0"/>
+                    <a:stretch>
+                      <a:fillRect/>
+                    </a:stretch>
+                  </pic:blipFill>
+                  <pic:spPr>
+                    <a:xfrm>
+                      <a:off x="0" y="0"/>
+                      <a:ext cx="5486400" cy="1841500"/>
+                    </a:xfrm>
+                    <a:prstGeom prst="rect"/>
+                    <a:ln/>
+                  </pic:spPr>
+                </pic:pic>
+              </a:graphicData>
+            </a:graphic>
+          </wp:inline>
+        </w:drawing>
+      </w:r>
+      <w:r>
+        <w:rPr>
+          <w:rtl w:val="0"/>
+        </w:rPr>
+      </w:r>
+    </w:p>
+    <w:p>
+      <w:pPr>
+        <w:pStyle w:val="Heading2"/>
+        <w:numPr>
+          <w:ilvl w:val="1"/>
+          <w:numId w:val="1"/>
+        </w:numPr>
+        <w:ind w:left="576" w:hanging="576"/>
+        <w:rPr>
+          <w:rFonts w:ascii="Arial" w:cs="Arial" w:eastAsia="Arial" w:hAnsi="Arial"/>
+        </w:rPr>
+      </w:pPr>
+      <w:r>
+        <w:rPr>
+          <w:rFonts w:ascii="Arial" w:cs="Arial" w:eastAsia="Arial" w:hAnsi="Arial"/>
+          <w:vertAlign w:val="baseline"/>
+          <w:rtl w:val="0"/>
+        </w:rPr>
+        <w:t xml:space="preserve">User Requirements</w:t>
+      </w:r>
+    </w:p>
+    <w:p>
+      <w:pPr>
+        <w:keepNext w:val="0"/>
+        <w:keepLines w:val="0"/>
+        <w:widowControl w:val="1"/>
+        <w:pBdr>
+          <w:top w:space="0" w:sz="0" w:val="nil"/>
+          <w:left w:space="0" w:sz="0" w:val="nil"/>
+          <w:bottom w:space="0" w:sz="0" w:val="nil"/>
+          <w:right w:space="0" w:sz="0" w:val="nil"/>
+          <w:between w:space="0" w:sz="0" w:val="nil"/>
+        </w:pBdr>
+        <w:shd w:fill="auto" w:val="clear"/>
+        <w:spacing w:after="0" w:before="120" w:line="240" w:lineRule="auto"/>
+        <w:ind w:left="0" w:right="0" w:firstLine="0"/>
+        <w:jc w:val="both"/>
+        <w:rPr>
+          <w:rFonts w:ascii="Arial" w:cs="Arial" w:eastAsia="Arial" w:hAnsi="Arial"/>
+          <w:i w:val="0"/>
+          <w:smallCaps w:val="0"/>
+          <w:strike w:val="0"/>
+          <w:color w:val="000000"/>
+          <w:sz w:val="24"/>
+          <w:szCs w:val="24"/>
+          <w:u w:val="none"/>
+          <w:shd w:fill="auto" w:val="clear"/>
+          <w:vertAlign w:val="baseline"/>
+        </w:rPr>
+      </w:pPr>
+      <w:r>
+        <w:rPr>
+          <w:rFonts w:ascii="Arial" w:cs="Arial" w:eastAsia="Arial" w:hAnsi="Arial"/>
+          <w:i w:val="0"/>
+          <w:smallCaps w:val="0"/>
+          <w:strike w:val="0"/>
+          <w:color w:val="000000"/>
+          <w:sz w:val="24"/>
+          <w:szCs w:val="24"/>
+          <w:u w:val="none"/>
+          <w:shd w:fill="auto" w:val="clear"/>
+          <w:vertAlign w:val="baseline"/>
+          <w:rtl w:val="0"/>
+        </w:rPr>
+        <w:t xml:space="preserve">[Provide requirements of the system, user or business, taking into account all major classes/categories of users.  Provide the type of security or other distinguishing characteristics of each set of users.  List the functional requirements that compose each user requirement.  As the functional requirements are decomposed, the highest level functional requirements are traced to the user requirements.  Inclusion of lower level functional requirements is not mandatory in the traceability to user requirements if the parent requirements are already traced to them.</w:t>
+      </w:r>
+    </w:p>
+    <w:p>
+      <w:pPr>
+        <w:keepNext w:val="0"/>
+        <w:keepLines w:val="0"/>
+        <w:widowControl w:val="1"/>
+        <w:pBdr>
+          <w:top w:space="0" w:sz="0" w:val="nil"/>
+          <w:left w:space="0" w:sz="0" w:val="nil"/>
+          <w:bottom w:space="0" w:sz="0" w:val="nil"/>
+          <w:right w:space="0" w:sz="0" w:val="nil"/>
+          <w:between w:space="0" w:sz="0" w:val="nil"/>
+        </w:pBdr>
+        <w:shd w:fill="auto" w:val="clear"/>
+        <w:spacing w:after="0" w:before="120" w:line="240" w:lineRule="auto"/>
+        <w:ind w:left="0" w:right="0" w:firstLine="0"/>
+        <w:jc w:val="both"/>
+        <w:rPr>
+          <w:rFonts w:ascii="Arial" w:cs="Arial" w:eastAsia="Arial" w:hAnsi="Arial"/>
+          <w:i w:val="0"/>
+          <w:smallCaps w:val="0"/>
+          <w:strike w:val="0"/>
+          <w:color w:val="000000"/>
+          <w:sz w:val="24"/>
+          <w:szCs w:val="24"/>
+          <w:u w:val="none"/>
+          <w:shd w:fill="auto" w:val="clear"/>
+          <w:vertAlign w:val="baseline"/>
+        </w:rPr>
+      </w:pPr>
+      <w:bookmarkStart w:colFirst="0" w:colLast="0" w:name="_1ksv4uv" w:id="18"/>
       <w:bookmarkEnd w:id="18"/>
       <w:r>
         <w:rPr>
           <w:rFonts w:ascii="Arial" w:cs="Arial" w:eastAsia="Arial" w:hAnsi="Arial"/>
+          <w:i w:val="0"/>
+          <w:smallCaps w:val="0"/>
+          <w:strike w:val="0"/>
+          <w:color w:val="000000"/>
+          <w:sz w:val="24"/>
+          <w:szCs w:val="24"/>
+          <w:u w:val="none"/>
+          <w:shd w:fill="auto" w:val="clear"/>
+          <w:vertAlign w:val="baseline"/>
+          <w:rtl w:val="0"/>
+        </w:rPr>
+        <w:t xml:space="preserve">User requirement information can be in text or process flow format for each major user class that shows what inputs will initiate the system functions, system interactions, and what outputs are expected to be generated by the system.  The scenarios should be comprehensive, to the extent that all user types and all major functions are covered.  Give each user requirement a unique number.  Typically, user requirements have a numbering system that is separate from the functional requirements.  Requirements may be labeled with a leading “U” or other label indicating user requirements.]</w:t>
+      </w:r>
+    </w:p>
+    <w:p>
+      <w:pPr>
+        <w:keepNext w:val="0"/>
+        <w:keepLines w:val="0"/>
+        <w:widowControl w:val="1"/>
+        <w:pBdr>
+          <w:top w:space="0" w:sz="0" w:val="nil"/>
+          <w:left w:space="0" w:sz="0" w:val="nil"/>
+          <w:bottom w:space="0" w:sz="0" w:val="nil"/>
+          <w:right w:space="0" w:sz="0" w:val="nil"/>
+          <w:between w:space="0" w:sz="0" w:val="nil"/>
+        </w:pBdr>
+        <w:shd w:fill="auto" w:val="clear"/>
+        <w:spacing w:after="0" w:before="120" w:line="240" w:lineRule="auto"/>
+        <w:ind w:left="0" w:right="0" w:firstLine="0"/>
+        <w:jc w:val="both"/>
+        <w:rPr>
+          <w:rFonts w:ascii="Arial" w:cs="Arial" w:eastAsia="Arial" w:hAnsi="Arial"/>
+          <w:sz w:val="24"/>
+          <w:szCs w:val="24"/>
+        </w:rPr>
+      </w:pPr>
+      <w:bookmarkStart w:colFirst="0" w:colLast="0" w:name="_qzlzx3wnxfqi" w:id="19"/>
+      <w:bookmarkEnd w:id="19"/>
+      <w:r>
+        <w:rPr>
+          <w:rtl w:val="0"/>
+        </w:rPr>
+      </w:r>
+    </w:p>
+    <w:p>
+      <w:pPr>
+        <w:keepNext w:val="0"/>
+        <w:keepLines w:val="0"/>
+        <w:widowControl w:val="1"/>
+        <w:numPr>
+          <w:ilvl w:val="0"/>
+          <w:numId w:val="10"/>
+        </w:numPr>
+        <w:pBdr>
+          <w:top w:space="0" w:sz="0" w:val="nil"/>
+          <w:left w:space="0" w:sz="0" w:val="nil"/>
+          <w:bottom w:space="0" w:sz="0" w:val="nil"/>
+          <w:right w:space="0" w:sz="0" w:val="nil"/>
+          <w:between w:space="0" w:sz="0" w:val="nil"/>
+        </w:pBdr>
+        <w:shd w:fill="auto" w:val="clear"/>
+        <w:spacing w:after="0" w:afterAutospacing="0" w:before="120" w:line="240" w:lineRule="auto"/>
+        <w:ind w:left="720" w:right="0" w:hanging="360"/>
+        <w:jc w:val="both"/>
+        <w:rPr>
+          <w:rFonts w:ascii="Arial" w:cs="Arial" w:eastAsia="Arial" w:hAnsi="Arial"/>
+          <w:sz w:val="24"/>
+          <w:szCs w:val="24"/>
+          <w:u w:val="none"/>
+        </w:rPr>
+      </w:pPr>
+      <w:bookmarkStart w:colFirst="0" w:colLast="0" w:name="_ov1kr7rdum19" w:id="20"/>
+      <w:bookmarkEnd w:id="20"/>
+      <w:r>
+        <w:rPr>
+          <w:rFonts w:ascii="Arial" w:cs="Arial" w:eastAsia="Arial" w:hAnsi="Arial"/>
+          <w:sz w:val="24"/>
+          <w:szCs w:val="24"/>
+          <w:rtl w:val="0"/>
+        </w:rPr>
+        <w:t xml:space="preserve">All users are expected to be accessing </w:t>
+      </w:r>
+      <w:r>
+        <w:rPr>
+          <w:rFonts w:ascii="Arial" w:cs="Arial" w:eastAsia="Arial" w:hAnsi="Arial"/>
           <w:i w:val="1"/>
-          <w:smallCaps w:val="0"/>
-          <w:strike w:val="0"/>
-          <w:color w:val="000000"/>
-          <w:sz w:val="24"/>
-          <w:szCs w:val="24"/>
-          <w:u w:val="none"/>
-          <w:shd w:fill="auto" w:val="clear"/>
-          <w:vertAlign w:val="baseline"/>
+          <w:sz w:val="24"/>
+          <w:szCs w:val="24"/>
+          <w:rtl w:val="0"/>
+        </w:rPr>
+        <w:t xml:space="preserve">Care Compare SK </w:t>
+      </w:r>
+      <w:r>
+        <w:rPr>
+          <w:rFonts w:ascii="Arial" w:cs="Arial" w:eastAsia="Arial" w:hAnsi="Arial"/>
+          <w:sz w:val="24"/>
+          <w:szCs w:val="24"/>
+          <w:rtl w:val="0"/>
+        </w:rPr>
+        <w:t xml:space="preserve">through either a desktop or laptop and not a smart phone, tablet, or other handheld device.</w:t>
+      </w:r>
+    </w:p>
+    <w:p>
+      <w:pPr>
+        <w:keepNext w:val="0"/>
+        <w:keepLines w:val="0"/>
+        <w:widowControl w:val="1"/>
+        <w:numPr>
+          <w:ilvl w:val="0"/>
+          <w:numId w:val="10"/>
+        </w:numPr>
+        <w:pBdr>
+          <w:top w:space="0" w:sz="0" w:val="nil"/>
+          <w:left w:space="0" w:sz="0" w:val="nil"/>
+          <w:bottom w:space="0" w:sz="0" w:val="nil"/>
+          <w:right w:space="0" w:sz="0" w:val="nil"/>
+          <w:between w:space="0" w:sz="0" w:val="nil"/>
+        </w:pBdr>
+        <w:shd w:fill="auto" w:val="clear"/>
+        <w:spacing w:after="0" w:afterAutospacing="0" w:before="0" w:beforeAutospacing="0" w:line="240" w:lineRule="auto"/>
+        <w:ind w:left="720" w:right="0" w:hanging="360"/>
+        <w:jc w:val="both"/>
+        <w:rPr>
+          <w:rFonts w:ascii="Arial" w:cs="Arial" w:eastAsia="Arial" w:hAnsi="Arial"/>
+          <w:sz w:val="24"/>
+          <w:szCs w:val="24"/>
+          <w:u w:val="none"/>
+        </w:rPr>
+      </w:pPr>
+      <w:bookmarkStart w:colFirst="0" w:colLast="0" w:name="_8mcyhhx589lg" w:id="21"/>
+      <w:bookmarkEnd w:id="21"/>
+      <w:r>
+        <w:rPr>
+          <w:rFonts w:ascii="Arial" w:cs="Arial" w:eastAsia="Arial" w:hAnsi="Arial"/>
+          <w:sz w:val="24"/>
+          <w:szCs w:val="24"/>
+          <w:rtl w:val="0"/>
+        </w:rPr>
+        <w:t xml:space="preserve">All users must provide a username and password in order to use </w:t>
+      </w:r>
+      <w:r>
+        <w:rPr>
+          <w:rFonts w:ascii="Arial" w:cs="Arial" w:eastAsia="Arial" w:hAnsi="Arial"/>
+          <w:i w:val="1"/>
+          <w:sz w:val="24"/>
+          <w:szCs w:val="24"/>
+          <w:rtl w:val="0"/>
+        </w:rPr>
+        <w:t xml:space="preserve">Care Compare SK</w:t>
+      </w:r>
+      <w:r>
+        <w:rPr>
+          <w:rtl w:val="0"/>
+        </w:rPr>
+      </w:r>
+    </w:p>
+    <w:p>
+      <w:pPr>
+        <w:keepNext w:val="0"/>
+        <w:keepLines w:val="0"/>
+        <w:widowControl w:val="1"/>
+        <w:numPr>
+          <w:ilvl w:val="0"/>
+          <w:numId w:val="10"/>
+        </w:numPr>
+        <w:pBdr>
+          <w:top w:space="0" w:sz="0" w:val="nil"/>
+          <w:left w:space="0" w:sz="0" w:val="nil"/>
+          <w:bottom w:space="0" w:sz="0" w:val="nil"/>
+          <w:right w:space="0" w:sz="0" w:val="nil"/>
+          <w:between w:space="0" w:sz="0" w:val="nil"/>
+        </w:pBdr>
+        <w:shd w:fill="auto" w:val="clear"/>
+        <w:spacing w:after="0" w:afterAutospacing="0" w:before="0" w:beforeAutospacing="0" w:line="240" w:lineRule="auto"/>
+        <w:ind w:left="720" w:right="0" w:hanging="360"/>
+        <w:jc w:val="both"/>
+        <w:rPr>
+          <w:rFonts w:ascii="Arial" w:cs="Arial" w:eastAsia="Arial" w:hAnsi="Arial"/>
+          <w:sz w:val="24"/>
+          <w:szCs w:val="24"/>
+          <w:u w:val="none"/>
+        </w:rPr>
+      </w:pPr>
+      <w:bookmarkStart w:colFirst="0" w:colLast="0" w:name="_yu20v5llciv" w:id="22"/>
+      <w:bookmarkEnd w:id="22"/>
+      <w:r>
+        <w:rPr>
+          <w:rFonts w:ascii="Arial" w:cs="Arial" w:eastAsia="Arial" w:hAnsi="Arial"/>
+          <w:sz w:val="24"/>
+          <w:szCs w:val="24"/>
+          <w:rtl w:val="0"/>
+        </w:rPr>
+        <w:t xml:space="preserve">All users have the option of providing additional information, such as, their full name, age, etc. This is not a requirement to use our website for the forum, however, the additional information is needed to use </w:t>
+      </w:r>
+      <w:r>
+        <w:rPr>
+          <w:rFonts w:ascii="Arial" w:cs="Arial" w:eastAsia="Arial" w:hAnsi="Arial"/>
+          <w:i w:val="1"/>
+          <w:sz w:val="24"/>
+          <w:szCs w:val="24"/>
+          <w:rtl w:val="0"/>
+        </w:rPr>
+        <w:t xml:space="preserve">Care Compare SK’s </w:t>
+      </w:r>
+      <w:r>
+        <w:rPr>
+          <w:rFonts w:ascii="Arial" w:cs="Arial" w:eastAsia="Arial" w:hAnsi="Arial"/>
+          <w:sz w:val="24"/>
+          <w:szCs w:val="24"/>
+          <w:rtl w:val="0"/>
+        </w:rPr>
+        <w:t xml:space="preserve">comparison tool.</w:t>
+      </w:r>
+    </w:p>
+    <w:p>
+      <w:pPr>
+        <w:keepNext w:val="0"/>
+        <w:keepLines w:val="0"/>
+        <w:widowControl w:val="1"/>
+        <w:numPr>
+          <w:ilvl w:val="0"/>
+          <w:numId w:val="10"/>
+        </w:numPr>
+        <w:pBdr>
+          <w:top w:space="0" w:sz="0" w:val="nil"/>
+          <w:left w:space="0" w:sz="0" w:val="nil"/>
+          <w:bottom w:space="0" w:sz="0" w:val="nil"/>
+          <w:right w:space="0" w:sz="0" w:val="nil"/>
+          <w:between w:space="0" w:sz="0" w:val="nil"/>
+        </w:pBdr>
+        <w:shd w:fill="auto" w:val="clear"/>
+        <w:spacing w:after="0" w:before="0" w:beforeAutospacing="0" w:line="240" w:lineRule="auto"/>
+        <w:ind w:left="720" w:right="0" w:hanging="360"/>
+        <w:jc w:val="both"/>
+        <w:rPr>
+          <w:rFonts w:ascii="Arial" w:cs="Arial" w:eastAsia="Arial" w:hAnsi="Arial"/>
+          <w:sz w:val="24"/>
+          <w:szCs w:val="24"/>
+          <w:u w:val="none"/>
+        </w:rPr>
+      </w:pPr>
+      <w:bookmarkStart w:colFirst="0" w:colLast="0" w:name="_w9oaqkbsk4q0" w:id="23"/>
+      <w:bookmarkEnd w:id="23"/>
+      <w:r>
+        <w:rPr>
+          <w:rFonts w:ascii="Arial" w:cs="Arial" w:eastAsia="Arial" w:hAnsi="Arial"/>
+          <w:sz w:val="24"/>
+          <w:szCs w:val="24"/>
+          <w:rtl w:val="0"/>
+        </w:rPr>
+        <w:t xml:space="preserve">All users have the same security level whether full profile information is provided, or partial (username and password only).</w:t>
+      </w:r>
+    </w:p>
+    <w:p>
+      <w:pPr>
+        <w:pStyle w:val="Heading2"/>
+        <w:numPr>
+          <w:ilvl w:val="1"/>
+          <w:numId w:val="1"/>
+        </w:numPr>
+        <w:ind w:left="576" w:hanging="576"/>
+        <w:rPr>
+          <w:rFonts w:ascii="Arial" w:cs="Arial" w:eastAsia="Arial" w:hAnsi="Arial"/>
+        </w:rPr>
+      </w:pPr>
+      <w:r>
+        <w:rPr>
+          <w:rFonts w:ascii="Arial" w:cs="Arial" w:eastAsia="Arial" w:hAnsi="Arial"/>
+          <w:vertAlign w:val="baseline"/>
+          <w:rtl w:val="0"/>
+        </w:rPr>
+        <w:t xml:space="preserve">Data Flow Diagrams</w:t>
+      </w:r>
+    </w:p>
+    <w:p>
+      <w:pPr>
+        <w:keepNext w:val="0"/>
+        <w:keepLines w:val="0"/>
+        <w:widowControl w:val="1"/>
+        <w:pBdr>
+          <w:top w:space="0" w:sz="0" w:val="nil"/>
+          <w:left w:space="0" w:sz="0" w:val="nil"/>
+          <w:bottom w:space="0" w:sz="0" w:val="nil"/>
+          <w:right w:space="0" w:sz="0" w:val="nil"/>
+          <w:between w:space="0" w:sz="0" w:val="nil"/>
+        </w:pBdr>
+        <w:shd w:fill="auto" w:val="clear"/>
+        <w:spacing w:after="0" w:before="120" w:line="240" w:lineRule="auto"/>
+        <w:ind w:left="0" w:right="0" w:firstLine="0"/>
+        <w:jc w:val="both"/>
+        <w:rPr>
+          <w:rFonts w:ascii="Arial" w:cs="Arial" w:eastAsia="Arial" w:hAnsi="Arial"/>
+          <w:i w:val="0"/>
+          <w:smallCaps w:val="0"/>
+          <w:strike w:val="0"/>
+          <w:color w:val="000000"/>
+          <w:sz w:val="24"/>
+          <w:szCs w:val="24"/>
+          <w:u w:val="none"/>
+          <w:shd w:fill="auto" w:val="clear"/>
+          <w:vertAlign w:val="baseline"/>
+        </w:rPr>
+      </w:pPr>
+      <w:bookmarkStart w:colFirst="0" w:colLast="0" w:name="_44sinio" w:id="24"/>
+      <w:bookmarkEnd w:id="24"/>
+      <w:r>
+        <w:rPr>
+          <w:rFonts w:ascii="Arial" w:cs="Arial" w:eastAsia="Arial" w:hAnsi="Arial"/>
+          <w:i w:val="0"/>
+          <w:smallCaps w:val="0"/>
+          <w:strike w:val="0"/>
+          <w:color w:val="000000"/>
+          <w:sz w:val="24"/>
+          <w:szCs w:val="24"/>
+          <w:u w:val="none"/>
+          <w:shd w:fill="auto" w:val="clear"/>
+          <w:vertAlign w:val="baseline"/>
+          <w:rtl w:val="0"/>
+        </w:rPr>
+        <w:t xml:space="preserve">[Decompose the context level diagrams to determine the functional requirements.  Data flow diagrams should be decomposed down to the functional primitive level.  These diagrams are further decomposed during design.]</w:t>
+      </w:r>
+    </w:p>
+    <w:p>
+      <w:pPr>
+        <w:keepNext w:val="0"/>
+        <w:keepLines w:val="0"/>
+        <w:widowControl w:val="1"/>
+        <w:pBdr>
+          <w:top w:space="0" w:sz="0" w:val="nil"/>
+          <w:left w:space="0" w:sz="0" w:val="nil"/>
+          <w:bottom w:space="0" w:sz="0" w:val="nil"/>
+          <w:right w:space="0" w:sz="0" w:val="nil"/>
+          <w:between w:space="0" w:sz="0" w:val="nil"/>
+        </w:pBdr>
+        <w:shd w:fill="auto" w:val="clear"/>
+        <w:spacing w:after="0" w:before="120" w:line="240" w:lineRule="auto"/>
+        <w:ind w:left="0" w:right="0" w:firstLine="0"/>
+        <w:jc w:val="both"/>
+        <w:rPr>
+          <w:rFonts w:ascii="Arial" w:cs="Arial" w:eastAsia="Arial" w:hAnsi="Arial"/>
+          <w:sz w:val="24"/>
+          <w:szCs w:val="24"/>
+        </w:rPr>
+      </w:pPr>
+      <w:bookmarkStart w:colFirst="0" w:colLast="0" w:name="_96reosjq3be" w:id="25"/>
+      <w:bookmarkEnd w:id="25"/>
+      <w:r>
+        <w:rPr>
+          <w:rFonts w:ascii="Arial" w:cs="Arial" w:eastAsia="Arial" w:hAnsi="Arial"/>
+          <w:sz w:val="24"/>
+          <w:szCs w:val="24"/>
         </w:rPr>
         <w:drawing>
-          <wp:inline distB="0" distT="0" distL="114300" distR="114300">
-            <wp:extent cx="4780915" cy="2689860"/>
+          <wp:inline distB="114300" distT="114300" distL="114300" distR="114300">
+            <wp:extent cx="5486400" cy="2298700"/>
             <wp:effectExtent b="0" l="0" r="0" t="0"/>
             <wp:docPr id="1" name="image1.png"/>
             <a:graphic>
@@ -5601,7 +6321,7 @@
                     <pic:cNvPicPr preferRelativeResize="0"/>
                   </pic:nvPicPr>
                   <pic:blipFill>
-                    <a:blip r:embed="rId6"/>
+                    <a:blip r:embed="rId12"/>
                     <a:srcRect b="0" l="0" r="0" t="0"/>
                     <a:stretch>
                       <a:fillRect/>
@@ -5610,7 +6330,7 @@
                   <pic:spPr>
                     <a:xfrm>
                       <a:off x="0" y="0"/>
-                      <a:ext cx="4780915" cy="2689860"/>
+                      <a:ext cx="5486400" cy="2298700"/>
                     </a:xfrm>
                     <a:prstGeom prst="rect"/>
                     <a:ln/>
@@ -5645,7 +6365,7 @@
           <w:vertAlign w:val="baseline"/>
           <w:rtl w:val="0"/>
         </w:rPr>
-        <w:t xml:space="preserve">User Requirements</w:t>
+        <w:t xml:space="preserve">Logical Data Model/Data Dictionary</w:t>
       </w:r>
     </w:p>
     <w:p>
@@ -5677,21 +6397,23 @@
           <w:vertAlign w:val="baseline"/>
         </w:rPr>
       </w:pPr>
-      <w:r>
-        <w:rPr>
-          <w:rFonts w:ascii="Arial" w:cs="Arial" w:eastAsia="Arial" w:hAnsi="Arial"/>
-          <w:i w:val="0"/>
-          <w:smallCaps w:val="0"/>
-          <w:strike w:val="0"/>
-          <w:color w:val="000000"/>
-          <w:sz w:val="24"/>
-          <w:szCs w:val="24"/>
-          <w:u w:val="none"/>
-          <w:shd w:fill="auto" w:val="clear"/>
-          <w:vertAlign w:val="baseline"/>
-          <w:rtl w:val="0"/>
-        </w:rPr>
-        <w:t xml:space="preserve">[Provide requirements of the system, user or business, taking into account all major classes/categories of users.  Provide the type of security or other distinguishing characteristics of each set of users.  List the functional requirements that compose each user requirement.  As the functional requirements are decomposed, the highest level functional requirements are traced to the user requirements.  Inclusion of lower level functional requirements is not mandatory in the traceability to user requirements if the parent requirements are already traced to them.</w:t>
+      <w:bookmarkStart w:colFirst="0" w:colLast="0" w:name="_2jxsxqh" w:id="26"/>
+      <w:bookmarkEnd w:id="26"/>
+      <w:r>
+        <w:rPr>
+          <w:rFonts w:ascii="Arial" w:cs="Arial" w:eastAsia="Arial" w:hAnsi="Arial"/>
+          <w:i w:val="0"/>
+          <w:smallCaps w:val="0"/>
+          <w:strike w:val="0"/>
+          <w:color w:val="000000"/>
+          <w:sz w:val="24"/>
+          <w:szCs w:val="24"/>
+          <w:u w:val="none"/>
+          <w:shd w:fill="auto" w:val="clear"/>
+          <w:vertAlign w:val="baseline"/>
+          <w:rtl w:val="0"/>
+        </w:rPr>
+        <w:t xml:space="preserve">[Create the initial Logical Data Model.  Describe data requirements by providing data entities, decomposition, and definitions in a data dictionary.  The data requirements describe the business data needed by the application system.  Data requirements do not describe the physical database and are not at the level of identifying field names.]</w:t>
       </w:r>
     </w:p>
     <w:p>
@@ -5712,36 +6434,55 @@
         <w:jc w:val="both"/>
         <w:rPr>
           <w:rFonts w:ascii="Arial" w:cs="Arial" w:eastAsia="Arial" w:hAnsi="Arial"/>
-          <w:i w:val="0"/>
-          <w:smallCaps w:val="0"/>
-          <w:strike w:val="0"/>
-          <w:color w:val="000000"/>
-          <w:sz w:val="24"/>
-          <w:szCs w:val="24"/>
-          <w:u w:val="none"/>
-          <w:shd w:fill="auto" w:val="clear"/>
-          <w:vertAlign w:val="baseline"/>
-        </w:rPr>
-      </w:pPr>
-      <w:bookmarkStart w:colFirst="0" w:colLast="0" w:name="_1ksv4uv" w:id="19"/>
-      <w:bookmarkEnd w:id="19"/>
-      <w:r>
-        <w:rPr>
-          <w:rFonts w:ascii="Arial" w:cs="Arial" w:eastAsia="Arial" w:hAnsi="Arial"/>
-          <w:i w:val="0"/>
-          <w:smallCaps w:val="0"/>
-          <w:strike w:val="0"/>
-          <w:color w:val="000000"/>
-          <w:sz w:val="24"/>
-          <w:szCs w:val="24"/>
-          <w:u w:val="none"/>
-          <w:shd w:fill="auto" w:val="clear"/>
-          <w:vertAlign w:val="baseline"/>
-          <w:rtl w:val="0"/>
-        </w:rPr>
-        <w:t xml:space="preserve">User requirement information can be in text or process flow format for each major user class that shows what inputs will initiate the system functions, system interactions, and what outputs are expected to be generated by the system.  The scenarios should be comprehensive, to the extent that all user types and all major functions are covered.  Give each user requirement a unique number.  Typically, user requirements have a numbering system that is separate from the functional requirements.  Re</w:t>
-        <w:br w:type="textWrapping"/>
-        <w:t xml:space="preserve">quirements may be labeled with a leading “U” or other label indicating user requirements.]</w:t>
+          <w:sz w:val="24"/>
+          <w:szCs w:val="24"/>
+        </w:rPr>
+      </w:pPr>
+      <w:bookmarkStart w:colFirst="0" w:colLast="0" w:name="_c9e9uhmo8vpc" w:id="27"/>
+      <w:bookmarkEnd w:id="27"/>
+      <w:r>
+        <w:rPr>
+          <w:rFonts w:ascii="Arial" w:cs="Arial" w:eastAsia="Arial" w:hAnsi="Arial"/>
+          <w:sz w:val="24"/>
+          <w:szCs w:val="24"/>
+        </w:rPr>
+        <w:drawing>
+          <wp:inline distB="114300" distT="114300" distL="114300" distR="114300">
+            <wp:extent cx="5486400" cy="3517900"/>
+            <wp:effectExtent b="0" l="0" r="0" t="0"/>
+            <wp:docPr id="2" name="image2.png"/>
+            <a:graphic>
+              <a:graphicData uri="http://schemas.openxmlformats.org/drawingml/2006/picture">
+                <pic:pic>
+                  <pic:nvPicPr>
+                    <pic:cNvPr id="0" name="image2.png"/>
+                    <pic:cNvPicPr preferRelativeResize="0"/>
+                  </pic:nvPicPr>
+                  <pic:blipFill>
+                    <a:blip r:embed="rId13"/>
+                    <a:srcRect b="0" l="0" r="0" t="0"/>
+                    <a:stretch>
+                      <a:fillRect/>
+                    </a:stretch>
+                  </pic:blipFill>
+                  <pic:spPr>
+                    <a:xfrm>
+                      <a:off x="0" y="0"/>
+                      <a:ext cx="5486400" cy="3517900"/>
+                    </a:xfrm>
+                    <a:prstGeom prst="rect"/>
+                    <a:ln/>
+                  </pic:spPr>
+                </pic:pic>
+              </a:graphicData>
+            </a:graphic>
+          </wp:inline>
+        </w:drawing>
+      </w:r>
+      <w:r>
+        <w:rPr>
+          <w:rtl w:val="0"/>
+        </w:rPr>
       </w:r>
     </w:p>
     <w:p>
@@ -5762,7 +6503,7 @@
           <w:vertAlign w:val="baseline"/>
           <w:rtl w:val="0"/>
         </w:rPr>
-        <w:t xml:space="preserve">Data Flow Diagrams</w:t>
+        <w:t xml:space="preserve">Functional Requirements</w:t>
       </w:r>
     </w:p>
     <w:p>
@@ -5794,146 +6535,8 @@
           <w:vertAlign w:val="baseline"/>
         </w:rPr>
       </w:pPr>
-      <w:bookmarkStart w:colFirst="0" w:colLast="0" w:name="_44sinio" w:id="20"/>
-      <w:bookmarkEnd w:id="20"/>
-      <w:r>
-        <w:rPr>
-          <w:rFonts w:ascii="Arial" w:cs="Arial" w:eastAsia="Arial" w:hAnsi="Arial"/>
-          <w:i w:val="0"/>
-          <w:smallCaps w:val="0"/>
-          <w:strike w:val="0"/>
-          <w:color w:val="000000"/>
-          <w:sz w:val="24"/>
-          <w:szCs w:val="24"/>
-          <w:u w:val="none"/>
-          <w:shd w:fill="auto" w:val="clear"/>
-          <w:vertAlign w:val="baseline"/>
-          <w:rtl w:val="0"/>
-        </w:rPr>
-        <w:t xml:space="preserve">[Decompose the context level diagrams to determine the functional requirements.  Data flow diagrams should be decomposed down to the functional primitive level.  These diagrams are further decomposed during design.]</w:t>
-      </w:r>
-    </w:p>
-    <w:p>
-      <w:pPr>
-        <w:pStyle w:val="Heading2"/>
-        <w:numPr>
-          <w:ilvl w:val="1"/>
-          <w:numId w:val="1"/>
-        </w:numPr>
-        <w:ind w:left="576" w:hanging="576"/>
-        <w:rPr>
-          <w:rFonts w:ascii="Arial" w:cs="Arial" w:eastAsia="Arial" w:hAnsi="Arial"/>
-        </w:rPr>
-      </w:pPr>
-      <w:r>
-        <w:rPr>
-          <w:rFonts w:ascii="Arial" w:cs="Arial" w:eastAsia="Arial" w:hAnsi="Arial"/>
-          <w:vertAlign w:val="baseline"/>
-          <w:rtl w:val="0"/>
-        </w:rPr>
-        <w:t xml:space="preserve">Logical Data Model/Data Dictionary</w:t>
-      </w:r>
-    </w:p>
-    <w:p>
-      <w:pPr>
-        <w:keepNext w:val="0"/>
-        <w:keepLines w:val="0"/>
-        <w:widowControl w:val="1"/>
-        <w:pBdr>
-          <w:top w:space="0" w:sz="0" w:val="nil"/>
-          <w:left w:space="0" w:sz="0" w:val="nil"/>
-          <w:bottom w:space="0" w:sz="0" w:val="nil"/>
-          <w:right w:space="0" w:sz="0" w:val="nil"/>
-          <w:between w:space="0" w:sz="0" w:val="nil"/>
-        </w:pBdr>
-        <w:shd w:fill="auto" w:val="clear"/>
-        <w:spacing w:after="0" w:before="120" w:line="240" w:lineRule="auto"/>
-        <w:ind w:left="0" w:right="0" w:firstLine="0"/>
-        <w:jc w:val="both"/>
-        <w:rPr>
-          <w:rFonts w:ascii="Arial" w:cs="Arial" w:eastAsia="Arial" w:hAnsi="Arial"/>
-          <w:i w:val="0"/>
-          <w:smallCaps w:val="0"/>
-          <w:strike w:val="0"/>
-          <w:color w:val="000000"/>
-          <w:sz w:val="24"/>
-          <w:szCs w:val="24"/>
-          <w:u w:val="none"/>
-          <w:shd w:fill="auto" w:val="clear"/>
-          <w:vertAlign w:val="baseline"/>
-        </w:rPr>
-      </w:pPr>
-      <w:bookmarkStart w:colFirst="0" w:colLast="0" w:name="_2jxsxqh" w:id="21"/>
-      <w:bookmarkEnd w:id="21"/>
-      <w:r>
-        <w:rPr>
-          <w:rFonts w:ascii="Arial" w:cs="Arial" w:eastAsia="Arial" w:hAnsi="Arial"/>
-          <w:i w:val="0"/>
-          <w:smallCaps w:val="0"/>
-          <w:strike w:val="0"/>
-          <w:color w:val="000000"/>
-          <w:sz w:val="24"/>
-          <w:szCs w:val="24"/>
-          <w:u w:val="none"/>
-          <w:shd w:fill="auto" w:val="clear"/>
-          <w:vertAlign w:val="baseline"/>
-          <w:rtl w:val="0"/>
-        </w:rPr>
-        <w:t xml:space="preserve">[Create the initial Logical Data Model.  Describe data requirements by providing data entities, decomposition, and definitions in a data dictionary.  The data requirements describe the business data needed by the application system.  Data requirements do not describe the physical database and are not at the level of identifying field names.]</w:t>
-      </w:r>
-    </w:p>
-    <w:p>
-      <w:pPr>
-        <w:pStyle w:val="Heading2"/>
-        <w:numPr>
-          <w:ilvl w:val="1"/>
-          <w:numId w:val="1"/>
-        </w:numPr>
-        <w:ind w:left="576" w:hanging="576"/>
-        <w:rPr>
-          <w:rFonts w:ascii="Arial" w:cs="Arial" w:eastAsia="Arial" w:hAnsi="Arial"/>
-        </w:rPr>
-      </w:pPr>
-      <w:r>
-        <w:rPr>
-          <w:rFonts w:ascii="Arial" w:cs="Arial" w:eastAsia="Arial" w:hAnsi="Arial"/>
-          <w:vertAlign w:val="baseline"/>
-          <w:rtl w:val="0"/>
-        </w:rPr>
-        <w:t xml:space="preserve">Functional Requirements</w:t>
-      </w:r>
-    </w:p>
-    <w:p>
-      <w:pPr>
-        <w:keepNext w:val="0"/>
-        <w:keepLines w:val="0"/>
-        <w:widowControl w:val="1"/>
-        <w:pBdr>
-          <w:top w:space="0" w:sz="0" w:val="nil"/>
-          <w:left w:space="0" w:sz="0" w:val="nil"/>
-          <w:bottom w:space="0" w:sz="0" w:val="nil"/>
-          <w:right w:space="0" w:sz="0" w:val="nil"/>
-          <w:between w:space="0" w:sz="0" w:val="nil"/>
-        </w:pBdr>
-        <w:shd w:fill="auto" w:val="clear"/>
-        <w:spacing w:after="0" w:before="120" w:line="240" w:lineRule="auto"/>
-        <w:ind w:left="0" w:right="0" w:firstLine="0"/>
-        <w:jc w:val="both"/>
-        <w:rPr>
-          <w:rFonts w:ascii="Arial" w:cs="Arial" w:eastAsia="Arial" w:hAnsi="Arial"/>
-          <w:i w:val="0"/>
-          <w:smallCaps w:val="0"/>
-          <w:strike w:val="0"/>
-          <w:color w:val="000000"/>
-          <w:sz w:val="24"/>
-          <w:szCs w:val="24"/>
-          <w:u w:val="none"/>
-          <w:shd w:fill="auto" w:val="clear"/>
-          <w:vertAlign w:val="baseline"/>
-        </w:rPr>
-      </w:pPr>
-      <w:bookmarkStart w:colFirst="0" w:colLast="0" w:name="_z337ya" w:id="22"/>
-      <w:bookmarkEnd w:id="22"/>
+      <w:bookmarkStart w:colFirst="0" w:colLast="0" w:name="_z337ya" w:id="28"/>
+      <w:bookmarkEnd w:id="28"/>
       <w:r>
         <w:rPr>
           <w:rFonts w:ascii="Arial" w:cs="Arial" w:eastAsia="Arial" w:hAnsi="Arial"/>
@@ -6611,8 +7214,8 @@
           <w:rFonts w:ascii="Arial" w:cs="Arial" w:eastAsia="Arial" w:hAnsi="Arial"/>
         </w:rPr>
       </w:pPr>
-      <w:bookmarkStart w:colFirst="0" w:colLast="0" w:name="_3j2qqm3" w:id="23"/>
-      <w:bookmarkEnd w:id="23"/>
+      <w:bookmarkStart w:colFirst="0" w:colLast="0" w:name="_3j2qqm3" w:id="29"/>
+      <w:bookmarkEnd w:id="29"/>
       <w:r>
         <w:rPr>
           <w:rFonts w:ascii="Arial" w:cs="Arial" w:eastAsia="Arial" w:hAnsi="Arial"/>
@@ -6701,8 +7304,8 @@
           <w:vertAlign w:val="baseline"/>
         </w:rPr>
       </w:pPr>
-      <w:bookmarkStart w:colFirst="0" w:colLast="0" w:name="_1y810tw" w:id="24"/>
-      <w:bookmarkEnd w:id="24"/>
+      <w:bookmarkStart w:colFirst="0" w:colLast="0" w:name="_1y810tw" w:id="30"/>
+      <w:bookmarkEnd w:id="30"/>
       <w:r>
         <w:rPr>
           <w:rFonts w:ascii="Arial" w:cs="Arial" w:eastAsia="Arial" w:hAnsi="Arial"/>
@@ -6770,8 +7373,8 @@
           <w:vertAlign w:val="baseline"/>
         </w:rPr>
       </w:pPr>
-      <w:bookmarkStart w:colFirst="0" w:colLast="0" w:name="_4i7ojhp" w:id="25"/>
-      <w:bookmarkEnd w:id="25"/>
+      <w:bookmarkStart w:colFirst="0" w:colLast="0" w:name="_4i7ojhp" w:id="31"/>
+      <w:bookmarkEnd w:id="31"/>
       <w:r>
         <w:rPr>
           <w:rFonts w:ascii="Arial" w:cs="Arial" w:eastAsia="Arial" w:hAnsi="Arial"/>
@@ -6839,8 +7442,8 @@
           <w:vertAlign w:val="baseline"/>
         </w:rPr>
       </w:pPr>
-      <w:bookmarkStart w:colFirst="0" w:colLast="0" w:name="_2xcytpi" w:id="26"/>
-      <w:bookmarkEnd w:id="26"/>
+      <w:bookmarkStart w:colFirst="0" w:colLast="0" w:name="_2xcytpi" w:id="32"/>
+      <w:bookmarkEnd w:id="32"/>
       <w:r>
         <w:rPr>
           <w:rFonts w:ascii="Arial" w:cs="Arial" w:eastAsia="Arial" w:hAnsi="Arial"/>
@@ -6954,8 +7557,8 @@
           <w:vertAlign w:val="baseline"/>
         </w:rPr>
       </w:pPr>
-      <w:bookmarkStart w:colFirst="0" w:colLast="0" w:name="_1ci93xb" w:id="27"/>
-      <w:bookmarkEnd w:id="27"/>
+      <w:bookmarkStart w:colFirst="0" w:colLast="0" w:name="_1ci93xb" w:id="33"/>
+      <w:bookmarkEnd w:id="33"/>
       <w:r>
         <w:rPr>
           <w:rFonts w:ascii="Arial" w:cs="Arial" w:eastAsia="Arial" w:hAnsi="Arial"/>
@@ -7023,8 +7626,8 @@
           <w:vertAlign w:val="baseline"/>
         </w:rPr>
       </w:pPr>
-      <w:bookmarkStart w:colFirst="0" w:colLast="0" w:name="_3whwml4" w:id="28"/>
-      <w:bookmarkEnd w:id="28"/>
+      <w:bookmarkStart w:colFirst="0" w:colLast="0" w:name="_3whwml4" w:id="34"/>
+      <w:bookmarkEnd w:id="34"/>
       <w:r>
         <w:rPr>
           <w:rFonts w:ascii="Arial" w:cs="Arial" w:eastAsia="Arial" w:hAnsi="Arial"/>
@@ -7040,6 +7643,50 @@
           <w:rtl w:val="0"/>
         </w:rPr>
         <w:t xml:space="preserve">[Describe communications interfaces to other systems or devices, such as local area networks.]</w:t>
+      </w:r>
+    </w:p>
+    <w:p>
+      <w:pPr>
+        <w:keepNext w:val="0"/>
+        <w:keepLines w:val="0"/>
+        <w:widowControl w:val="1"/>
+        <w:pBdr>
+          <w:top w:space="0" w:sz="0" w:val="nil"/>
+          <w:left w:space="0" w:sz="0" w:val="nil"/>
+          <w:bottom w:space="0" w:sz="0" w:val="nil"/>
+          <w:right w:space="0" w:sz="0" w:val="nil"/>
+          <w:between w:space="0" w:sz="0" w:val="nil"/>
+        </w:pBdr>
+        <w:shd w:fill="auto" w:val="clear"/>
+        <w:spacing w:after="0" w:before="120" w:line="240" w:lineRule="auto"/>
+        <w:ind w:left="0" w:right="0" w:firstLine="0"/>
+        <w:jc w:val="both"/>
+        <w:rPr>
+          <w:rFonts w:ascii="Arial" w:cs="Arial" w:eastAsia="Arial" w:hAnsi="Arial"/>
+          <w:sz w:val="24"/>
+          <w:szCs w:val="24"/>
+        </w:rPr>
+      </w:pPr>
+      <w:bookmarkStart w:colFirst="0" w:colLast="0" w:name="_uof8sqgjlf4k" w:id="35"/>
+      <w:bookmarkEnd w:id="35"/>
+      <w:r>
+        <w:rPr>
+          <w:rFonts w:ascii="Arial" w:cs="Arial" w:eastAsia="Arial" w:hAnsi="Arial"/>
+          <w:i w:val="1"/>
+          <w:sz w:val="24"/>
+          <w:szCs w:val="24"/>
+          <w:rtl w:val="0"/>
+        </w:rPr>
+        <w:t xml:space="preserve">Care Compare SK</w:t>
+      </w:r>
+      <w:r>
+        <w:rPr>
+          <w:rFonts w:ascii="Arial" w:cs="Arial" w:eastAsia="Arial" w:hAnsi="Arial"/>
+          <w:sz w:val="24"/>
+          <w:szCs w:val="24"/>
+          <w:rtl w:val="0"/>
+        </w:rPr>
+        <w:t xml:space="preserve"> is built on a local machine that is accessed via a port that was opened. The web application is completely local, other than when redirecting users to different insurance providers. This will direct users to the insurance provider’s own web application to find additional information about the specific insurance company.</w:t>
       </w:r>
     </w:p>
     <w:p>
@@ -7092,8 +7739,8 @@
           <w:vertAlign w:val="baseline"/>
         </w:rPr>
       </w:pPr>
-      <w:bookmarkStart w:colFirst="0" w:colLast="0" w:name="_2bn6wsx" w:id="29"/>
-      <w:bookmarkEnd w:id="29"/>
+      <w:bookmarkStart w:colFirst="0" w:colLast="0" w:name="_2bn6wsx" w:id="36"/>
+      <w:bookmarkEnd w:id="36"/>
       <w:r>
         <w:rPr>
           <w:rFonts w:ascii="Arial" w:cs="Arial" w:eastAsia="Arial" w:hAnsi="Arial"/>
@@ -7109,6 +7756,40 @@
           <w:rtl w:val="0"/>
         </w:rPr>
         <w:t xml:space="preserve">[Describe the requirements needed for conversion of legacy data into the system.]</w:t>
+      </w:r>
+    </w:p>
+    <w:p>
+      <w:pPr>
+        <w:keepNext w:val="0"/>
+        <w:keepLines w:val="0"/>
+        <w:widowControl w:val="1"/>
+        <w:pBdr>
+          <w:top w:space="0" w:sz="0" w:val="nil"/>
+          <w:left w:space="0" w:sz="0" w:val="nil"/>
+          <w:bottom w:space="0" w:sz="0" w:val="nil"/>
+          <w:right w:space="0" w:sz="0" w:val="nil"/>
+          <w:between w:space="0" w:sz="0" w:val="nil"/>
+        </w:pBdr>
+        <w:shd w:fill="auto" w:val="clear"/>
+        <w:spacing w:after="0" w:before="120" w:line="240" w:lineRule="auto"/>
+        <w:ind w:left="0" w:right="0" w:firstLine="0"/>
+        <w:jc w:val="both"/>
+        <w:rPr>
+          <w:rFonts w:ascii="Arial" w:cs="Arial" w:eastAsia="Arial" w:hAnsi="Arial"/>
+          <w:sz w:val="24"/>
+          <w:szCs w:val="24"/>
+        </w:rPr>
+      </w:pPr>
+      <w:bookmarkStart w:colFirst="0" w:colLast="0" w:name="_1fp896sgg1bb" w:id="37"/>
+      <w:bookmarkEnd w:id="37"/>
+      <w:r>
+        <w:rPr>
+          <w:rFonts w:ascii="Arial" w:cs="Arial" w:eastAsia="Arial" w:hAnsi="Arial"/>
+          <w:sz w:val="24"/>
+          <w:szCs w:val="24"/>
+          <w:rtl w:val="0"/>
+        </w:rPr>
+        <w:t xml:space="preserve">There should be no need to convert legacy data into the system.</w:t>
       </w:r>
     </w:p>
     <w:p>
@@ -7161,8 +7842,8 @@
           <w:vertAlign w:val="baseline"/>
         </w:rPr>
       </w:pPr>
-      <w:bookmarkStart w:colFirst="0" w:colLast="0" w:name="_qsh70q" w:id="30"/>
-      <w:bookmarkEnd w:id="30"/>
+      <w:bookmarkStart w:colFirst="0" w:colLast="0" w:name="_qsh70q" w:id="38"/>
+      <w:bookmarkEnd w:id="38"/>
       <w:r>
         <w:rPr>
           <w:rFonts w:ascii="Arial" w:cs="Arial" w:eastAsia="Arial" w:hAnsi="Arial"/>
@@ -7178,6 +7859,116 @@
           <w:rtl w:val="0"/>
         </w:rPr>
         <w:t xml:space="preserve">[Provide a description of the hardware and software platforms needed to support the system.]</w:t>
+      </w:r>
+    </w:p>
+    <w:p>
+      <w:pPr>
+        <w:keepNext w:val="0"/>
+        <w:keepLines w:val="0"/>
+        <w:widowControl w:val="1"/>
+        <w:pBdr>
+          <w:top w:space="0" w:sz="0" w:val="nil"/>
+          <w:left w:space="0" w:sz="0" w:val="nil"/>
+          <w:bottom w:space="0" w:sz="0" w:val="nil"/>
+          <w:right w:space="0" w:sz="0" w:val="nil"/>
+          <w:between w:space="0" w:sz="0" w:val="nil"/>
+        </w:pBdr>
+        <w:shd w:fill="auto" w:val="clear"/>
+        <w:spacing w:after="0" w:before="120" w:line="240" w:lineRule="auto"/>
+        <w:ind w:left="0" w:right="0" w:firstLine="0"/>
+        <w:jc w:val="both"/>
+        <w:rPr>
+          <w:rFonts w:ascii="Arial" w:cs="Arial" w:eastAsia="Arial" w:hAnsi="Arial"/>
+          <w:sz w:val="24"/>
+          <w:szCs w:val="24"/>
+        </w:rPr>
+      </w:pPr>
+      <w:bookmarkStart w:colFirst="0" w:colLast="0" w:name="_qfjk989rkx9" w:id="39"/>
+      <w:bookmarkEnd w:id="39"/>
+      <w:r>
+        <w:rPr>
+          <w:rFonts w:ascii="Arial" w:cs="Arial" w:eastAsia="Arial" w:hAnsi="Arial"/>
+          <w:sz w:val="24"/>
+          <w:szCs w:val="24"/>
+          <w:rtl w:val="0"/>
+        </w:rPr>
+        <w:t xml:space="preserve">All desktop/laptops should be able to use ANY web browser (</w:t>
+      </w:r>
+      <w:r>
+        <w:rPr>
+          <w:rFonts w:ascii="Arial" w:cs="Arial" w:eastAsia="Arial" w:hAnsi="Arial"/>
+          <w:i w:val="1"/>
+          <w:sz w:val="24"/>
+          <w:szCs w:val="24"/>
+          <w:rtl w:val="0"/>
+        </w:rPr>
+        <w:t xml:space="preserve">Google Chrome, Firefox, etc.) </w:t>
+      </w:r>
+      <w:r>
+        <w:rPr>
+          <w:rFonts w:ascii="Arial" w:cs="Arial" w:eastAsia="Arial" w:hAnsi="Arial"/>
+          <w:sz w:val="24"/>
+          <w:szCs w:val="24"/>
+          <w:rtl w:val="0"/>
+        </w:rPr>
+        <w:t xml:space="preserve">to use </w:t>
+      </w:r>
+      <w:r>
+        <w:rPr>
+          <w:rFonts w:ascii="Arial" w:cs="Arial" w:eastAsia="Arial" w:hAnsi="Arial"/>
+          <w:i w:val="1"/>
+          <w:sz w:val="24"/>
+          <w:szCs w:val="24"/>
+          <w:rtl w:val="0"/>
+        </w:rPr>
+        <w:t xml:space="preserve">Care Compare SK</w:t>
+      </w:r>
+      <w:r>
+        <w:rPr>
+          <w:rFonts w:ascii="Arial" w:cs="Arial" w:eastAsia="Arial" w:hAnsi="Arial"/>
+          <w:sz w:val="24"/>
+          <w:szCs w:val="24"/>
+          <w:rtl w:val="0"/>
+        </w:rPr>
+        <w:t xml:space="preserve">. Mobile devices, such as phones and tablets, may not work well with </w:t>
+      </w:r>
+      <w:r>
+        <w:rPr>
+          <w:rFonts w:ascii="Arial" w:cs="Arial" w:eastAsia="Arial" w:hAnsi="Arial"/>
+          <w:i w:val="1"/>
+          <w:sz w:val="24"/>
+          <w:szCs w:val="24"/>
+          <w:rtl w:val="0"/>
+        </w:rPr>
+        <w:t xml:space="preserve">Care Compare SK </w:t>
+      </w:r>
+      <w:r>
+        <w:rPr>
+          <w:rFonts w:ascii="Arial" w:cs="Arial" w:eastAsia="Arial" w:hAnsi="Arial"/>
+          <w:sz w:val="24"/>
+          <w:szCs w:val="24"/>
+          <w:rtl w:val="0"/>
+        </w:rPr>
+        <w:t xml:space="preserve">styling. </w:t>
+      </w:r>
+      <w:r>
+        <w:rPr>
+          <w:rFonts w:ascii="Arial" w:cs="Arial" w:eastAsia="Arial" w:hAnsi="Arial"/>
+          <w:i w:val="1"/>
+          <w:sz w:val="24"/>
+          <w:szCs w:val="24"/>
+          <w:rtl w:val="0"/>
+        </w:rPr>
+        <w:t xml:space="preserve">Care Compare SK</w:t>
+      </w:r>
+      <w:r>
+        <w:rPr>
+          <w:rFonts w:ascii="Arial" w:cs="Arial" w:eastAsia="Arial" w:hAnsi="Arial"/>
+          <w:sz w:val="24"/>
+          <w:szCs w:val="24"/>
+          <w:rtl w:val="0"/>
+        </w:rPr>
+        <w:t xml:space="preserve"> should be able to run on any hardware, due to it not being a performance heavy web application.</w:t>
       </w:r>
     </w:p>
     <w:p>
@@ -7414,8 +8205,8 @@
           <w:vertAlign w:val="baseline"/>
         </w:rPr>
       </w:pPr>
-      <w:bookmarkStart w:colFirst="0" w:colLast="0" w:name="_3as4poj" w:id="31"/>
-      <w:bookmarkEnd w:id="31"/>
+      <w:bookmarkStart w:colFirst="0" w:colLast="0" w:name="_3as4poj" w:id="40"/>
+      <w:bookmarkEnd w:id="40"/>
       <w:r>
         <w:rPr>
           <w:rFonts w:ascii="Arial" w:cs="Arial" w:eastAsia="Arial" w:hAnsi="Arial"/>
@@ -7602,7 +8393,7 @@
         <w:keepLines w:val="0"/>
         <w:widowControl w:val="1"/>
         <w:numPr>
-          <w:ilvl w:val="0"/>
+          <w:ilvl w:val="1"/>
           <w:numId w:val="5"/>
         </w:numPr>
         <w:pBdr>
@@ -7614,34 +8405,23 @@
         </w:pBdr>
         <w:shd w:fill="auto" w:val="clear"/>
         <w:spacing w:after="0" w:before="120" w:line="240" w:lineRule="auto"/>
-        <w:ind w:left="720" w:right="0" w:hanging="360"/>
+        <w:ind w:right="0"/>
         <w:jc w:val="both"/>
         <w:rPr>
           <w:rFonts w:ascii="Arial" w:cs="Arial" w:eastAsia="Arial" w:hAnsi="Arial"/>
-          <w:i w:val="0"/>
-          <w:smallCaps w:val="0"/>
-          <w:strike w:val="0"/>
-          <w:color w:val="000000"/>
-          <w:sz w:val="24"/>
-          <w:szCs w:val="24"/>
-          <w:shd w:fill="auto" w:val="clear"/>
-        </w:rPr>
-      </w:pPr>
-      <w:r>
-        <w:rPr>
-          <w:rFonts w:ascii="Arial" w:cs="Arial" w:eastAsia="Arial" w:hAnsi="Arial"/>
-          <w:i w:val="0"/>
-          <w:smallCaps w:val="0"/>
-          <w:strike w:val="0"/>
-          <w:color w:val="000000"/>
-          <w:sz w:val="24"/>
-          <w:szCs w:val="24"/>
-          <w:u w:val="none"/>
-          <w:shd w:fill="auto" w:val="clear"/>
-          <w:vertAlign w:val="baseline"/>
-          <w:rtl w:val="0"/>
-        </w:rPr>
-        <w:t xml:space="preserve">Disclosure of secrets or sensitive information</w:t>
+          <w:sz w:val="24"/>
+          <w:szCs w:val="24"/>
+          <w:u w:val="none"/>
+        </w:rPr>
+      </w:pPr>
+      <w:r>
+        <w:rPr>
+          <w:rFonts w:ascii="Arial" w:cs="Arial" w:eastAsia="Arial" w:hAnsi="Arial"/>
+          <w:sz w:val="24"/>
+          <w:szCs w:val="24"/>
+          <w:rtl w:val="0"/>
+        </w:rPr>
+        <w:t xml:space="preserve">Loss or corruption of data may lead to users needing to make a new account. It may also lead to losing valuable information on health insurance providers.</w:t>
       </w:r>
     </w:p>
     <w:p>
@@ -7689,7 +8469,44 @@
           <w:vertAlign w:val="baseline"/>
           <w:rtl w:val="0"/>
         </w:rPr>
-        <w:t xml:space="preserve">Disclosure of privileged/privacy information about individuals</w:t>
+        <w:t xml:space="preserve">Disclosure of secrets or sensitive information</w:t>
+      </w:r>
+    </w:p>
+    <w:p>
+      <w:pPr>
+        <w:keepNext w:val="0"/>
+        <w:keepLines w:val="0"/>
+        <w:widowControl w:val="1"/>
+        <w:numPr>
+          <w:ilvl w:val="1"/>
+          <w:numId w:val="5"/>
+        </w:numPr>
+        <w:pBdr>
+          <w:top w:space="0" w:sz="0" w:val="nil"/>
+          <w:left w:space="0" w:sz="0" w:val="nil"/>
+          <w:bottom w:space="0" w:sz="0" w:val="nil"/>
+          <w:right w:space="0" w:sz="0" w:val="nil"/>
+          <w:between w:space="0" w:sz="0" w:val="nil"/>
+        </w:pBdr>
+        <w:shd w:fill="auto" w:val="clear"/>
+        <w:spacing w:after="0" w:before="120" w:line="240" w:lineRule="auto"/>
+        <w:ind w:right="0"/>
+        <w:jc w:val="both"/>
+        <w:rPr>
+          <w:rFonts w:ascii="Arial" w:cs="Arial" w:eastAsia="Arial" w:hAnsi="Arial"/>
+          <w:sz w:val="24"/>
+          <w:szCs w:val="24"/>
+          <w:u w:val="none"/>
+        </w:rPr>
+      </w:pPr>
+      <w:r>
+        <w:rPr>
+          <w:rFonts w:ascii="Arial" w:cs="Arial" w:eastAsia="Arial" w:hAnsi="Arial"/>
+          <w:sz w:val="24"/>
+          <w:szCs w:val="24"/>
+          <w:rtl w:val="0"/>
+        </w:rPr>
+        <w:t xml:space="preserve">Disclosure of secrets or sensitive information would be the same as disclosure of privileged/private individual information. Our site does not necessarily contain any other secret or sensitive information.</w:t>
       </w:r>
     </w:p>
     <w:p>
@@ -7737,7 +8554,50 @@
           <w:vertAlign w:val="baseline"/>
           <w:rtl w:val="0"/>
         </w:rPr>
-        <w:t xml:space="preserve">Corruption of software or introduction of malware, such as viruses</w:t>
+        <w:t xml:space="preserve">Disclosure of privileged/privacy information about individuals</w:t>
+      </w:r>
+    </w:p>
+    <w:p>
+      <w:pPr>
+        <w:numPr>
+          <w:ilvl w:val="1"/>
+          <w:numId w:val="5"/>
+        </w:numPr>
+        <w:spacing w:before="120" w:lineRule="auto"/>
+        <w:jc w:val="both"/>
+        <w:rPr>
+          <w:rFonts w:ascii="Arial" w:cs="Arial" w:eastAsia="Arial" w:hAnsi="Arial"/>
+          <w:sz w:val="24"/>
+          <w:szCs w:val="24"/>
+        </w:rPr>
+      </w:pPr>
+      <w:r>
+        <w:rPr>
+          <w:rFonts w:ascii="Arial" w:cs="Arial" w:eastAsia="Arial" w:hAnsi="Arial"/>
+          <w:sz w:val="24"/>
+          <w:szCs w:val="24"/>
+          <w:rtl w:val="0"/>
+        </w:rPr>
+        <w:t xml:space="preserve">Disclosure of privileged/private information about individuals could lead to user information being sold or revealed publicly, such as their address, phone number, and date of birth. This would be extremely bad and potentially ruin </w:t>
+      </w:r>
+      <w:r>
+        <w:rPr>
+          <w:rFonts w:ascii="Arial" w:cs="Arial" w:eastAsia="Arial" w:hAnsi="Arial"/>
+          <w:i w:val="1"/>
+          <w:sz w:val="24"/>
+          <w:szCs w:val="24"/>
+          <w:rtl w:val="0"/>
+        </w:rPr>
+        <w:t xml:space="preserve">Care Compare SK</w:t>
+      </w:r>
+      <w:r>
+        <w:rPr>
+          <w:rFonts w:ascii="Arial" w:cs="Arial" w:eastAsia="Arial" w:hAnsi="Arial"/>
+          <w:sz w:val="24"/>
+          <w:szCs w:val="24"/>
+          <w:rtl w:val="0"/>
+        </w:rPr>
+        <w:t xml:space="preserve">, as well as make our users lives more difficult.</w:t>
       </w:r>
     </w:p>
     <w:p>
@@ -7747,7 +8607,92 @@
         <w:widowControl w:val="1"/>
         <w:numPr>
           <w:ilvl w:val="0"/>
-          <w:numId w:val="10"/>
+          <w:numId w:val="5"/>
+        </w:numPr>
+        <w:pBdr>
+          <w:top w:space="0" w:sz="0" w:val="nil"/>
+          <w:left w:space="0" w:sz="0" w:val="nil"/>
+          <w:bottom w:space="0" w:sz="0" w:val="nil"/>
+          <w:right w:space="0" w:sz="0" w:val="nil"/>
+          <w:between w:space="0" w:sz="0" w:val="nil"/>
+        </w:pBdr>
+        <w:shd w:fill="auto" w:val="clear"/>
+        <w:spacing w:after="0" w:before="120" w:line="240" w:lineRule="auto"/>
+        <w:ind w:left="720" w:right="0" w:hanging="360"/>
+        <w:jc w:val="both"/>
+        <w:rPr>
+          <w:rFonts w:ascii="Arial" w:cs="Arial" w:eastAsia="Arial" w:hAnsi="Arial"/>
+          <w:i w:val="0"/>
+          <w:smallCaps w:val="0"/>
+          <w:strike w:val="0"/>
+          <w:color w:val="000000"/>
+          <w:sz w:val="24"/>
+          <w:szCs w:val="24"/>
+          <w:shd w:fill="auto" w:val="clear"/>
+        </w:rPr>
+      </w:pPr>
+      <w:r>
+        <w:rPr>
+          <w:rFonts w:ascii="Arial" w:cs="Arial" w:eastAsia="Arial" w:hAnsi="Arial"/>
+          <w:i w:val="0"/>
+          <w:smallCaps w:val="0"/>
+          <w:strike w:val="0"/>
+          <w:color w:val="000000"/>
+          <w:sz w:val="24"/>
+          <w:szCs w:val="24"/>
+          <w:u w:val="none"/>
+          <w:shd w:fill="auto" w:val="clear"/>
+          <w:vertAlign w:val="baseline"/>
+          <w:rtl w:val="0"/>
+        </w:rPr>
+        <w:t xml:space="preserve">Corruption of software or introduction of malware, such as viruses</w:t>
+      </w:r>
+    </w:p>
+    <w:p>
+      <w:pPr>
+        <w:keepNext w:val="0"/>
+        <w:keepLines w:val="0"/>
+        <w:widowControl w:val="1"/>
+        <w:numPr>
+          <w:ilvl w:val="1"/>
+          <w:numId w:val="5"/>
+        </w:numPr>
+        <w:pBdr>
+          <w:top w:space="0" w:sz="0" w:val="nil"/>
+          <w:left w:space="0" w:sz="0" w:val="nil"/>
+          <w:bottom w:space="0" w:sz="0" w:val="nil"/>
+          <w:right w:space="0" w:sz="0" w:val="nil"/>
+          <w:between w:space="0" w:sz="0" w:val="nil"/>
+        </w:pBdr>
+        <w:shd w:fill="auto" w:val="clear"/>
+        <w:spacing w:after="0" w:before="120" w:line="240" w:lineRule="auto"/>
+        <w:ind w:right="0"/>
+        <w:jc w:val="both"/>
+        <w:rPr>
+          <w:rFonts w:ascii="Arial" w:cs="Arial" w:eastAsia="Arial" w:hAnsi="Arial"/>
+          <w:sz w:val="24"/>
+          <w:szCs w:val="24"/>
+          <w:u w:val="none"/>
+        </w:rPr>
+      </w:pPr>
+      <w:r>
+        <w:rPr>
+          <w:rFonts w:ascii="Arial" w:cs="Arial" w:eastAsia="Arial" w:hAnsi="Arial"/>
+          <w:sz w:val="24"/>
+          <w:szCs w:val="24"/>
+          <w:rtl w:val="0"/>
+        </w:rPr>
+        <w:t xml:space="preserve">Corruption of software or viruses could lead to false information to individuals. The viruses could be misleading and providing wrong information. If the viruses were to infect our users, it could potentially slow their systems down, or do other harmful things to their system.</w:t>
+      </w:r>
+    </w:p>
+    <w:p>
+      <w:pPr>
+        <w:keepNext w:val="0"/>
+        <w:keepLines w:val="0"/>
+        <w:widowControl w:val="1"/>
+        <w:numPr>
+          <w:ilvl w:val="0"/>
+          <w:numId w:val="12"/>
         </w:numPr>
         <w:pBdr>
           <w:top w:space="0" w:sz="0" w:val="nil"/>
@@ -7842,7 +8787,7 @@
         <w:keepLines w:val="0"/>
         <w:widowControl w:val="1"/>
         <w:numPr>
-          <w:ilvl w:val="0"/>
+          <w:ilvl w:val="1"/>
           <w:numId w:val="6"/>
         </w:numPr>
         <w:pBdr>
@@ -7854,34 +8799,23 @@
         </w:pBdr>
         <w:shd w:fill="auto" w:val="clear"/>
         <w:spacing w:after="0" w:before="120" w:line="240" w:lineRule="auto"/>
-        <w:ind w:left="720" w:right="0" w:hanging="360"/>
+        <w:ind w:right="0"/>
         <w:jc w:val="both"/>
         <w:rPr>
           <w:rFonts w:ascii="Arial" w:cs="Arial" w:eastAsia="Arial" w:hAnsi="Arial"/>
-          <w:i w:val="0"/>
-          <w:smallCaps w:val="0"/>
-          <w:strike w:val="0"/>
-          <w:color w:val="000000"/>
-          <w:sz w:val="24"/>
-          <w:szCs w:val="24"/>
-          <w:shd w:fill="auto" w:val="clear"/>
-        </w:rPr>
-      </w:pPr>
-      <w:r>
-        <w:rPr>
-          <w:rFonts w:ascii="Arial" w:cs="Arial" w:eastAsia="Arial" w:hAnsi="Arial"/>
-          <w:i w:val="0"/>
-          <w:smallCaps w:val="0"/>
-          <w:strike w:val="0"/>
-          <w:color w:val="000000"/>
-          <w:sz w:val="24"/>
-          <w:szCs w:val="24"/>
-          <w:u w:val="none"/>
-          <w:shd w:fill="auto" w:val="clear"/>
-          <w:vertAlign w:val="baseline"/>
-          <w:rtl w:val="0"/>
-        </w:rPr>
-        <w:t xml:space="preserve">Access by user role or types.  </w:t>
+          <w:sz w:val="24"/>
+          <w:szCs w:val="24"/>
+          <w:u w:val="none"/>
+        </w:rPr>
+      </w:pPr>
+      <w:r>
+        <w:rPr>
+          <w:rFonts w:ascii="Arial" w:cs="Arial" w:eastAsia="Arial" w:hAnsi="Arial"/>
+          <w:sz w:val="24"/>
+          <w:szCs w:val="24"/>
+          <w:rtl w:val="0"/>
+        </w:rPr>
+        <w:t xml:space="preserve">No types of physical security are specifically needed currently.</w:t>
       </w:r>
     </w:p>
     <w:p>
@@ -7929,7 +8863,54 @@
           <w:vertAlign w:val="baseline"/>
           <w:rtl w:val="0"/>
         </w:rPr>
-        <w:t xml:space="preserve">State access control requirements by data attribute.  For example, one group of users has permission to view an attribute but not update it while another group of users has permissions to update or view it.</w:t>
+        <w:t xml:space="preserve">Access by user role or types.</w:t>
+      </w:r>
+      <w:r>
+        <w:rPr>
+          <w:rtl w:val="0"/>
+        </w:rPr>
+      </w:r>
+    </w:p>
+    <w:p>
+      <w:pPr>
+        <w:keepNext w:val="0"/>
+        <w:keepLines w:val="0"/>
+        <w:widowControl w:val="1"/>
+        <w:numPr>
+          <w:ilvl w:val="1"/>
+          <w:numId w:val="6"/>
+        </w:numPr>
+        <w:pBdr>
+          <w:top w:space="0" w:sz="0" w:val="nil"/>
+          <w:left w:space="0" w:sz="0" w:val="nil"/>
+          <w:bottom w:space="0" w:sz="0" w:val="nil"/>
+          <w:right w:space="0" w:sz="0" w:val="nil"/>
+          <w:between w:space="0" w:sz="0" w:val="nil"/>
+        </w:pBdr>
+        <w:shd w:fill="auto" w:val="clear"/>
+        <w:spacing w:after="0" w:before="120" w:line="240" w:lineRule="auto"/>
+        <w:ind w:right="0"/>
+        <w:jc w:val="both"/>
+        <w:rPr>
+          <w:rFonts w:ascii="Arial" w:cs="Arial" w:eastAsia="Arial" w:hAnsi="Arial"/>
+          <w:sz w:val="24"/>
+          <w:szCs w:val="24"/>
+          <w:u w:val="none"/>
+        </w:rPr>
+      </w:pPr>
+      <w:r>
+        <w:rPr>
+          <w:rFonts w:ascii="Arial" w:cs="Arial" w:eastAsia="Arial" w:hAnsi="Arial"/>
+          <w:sz w:val="24"/>
+          <w:szCs w:val="24"/>
+          <w:rtl w:val="0"/>
+        </w:rPr>
+        <w:t xml:space="preserve">All users have the same security roles and privileges.</w:t>
+      </w:r>
+      <w:r>
+        <w:rPr>
+          <w:rtl w:val="0"/>
+        </w:rPr>
       </w:r>
     </w:p>
     <w:p>
@@ -7977,7 +8958,44 @@
           <w:vertAlign w:val="baseline"/>
           <w:rtl w:val="0"/>
         </w:rPr>
-        <w:t xml:space="preserve">State access requirements based on system function.  For example, if there is a need to grant access to certain system functions to one group of users, but not to another.  For example, "The system shall make Function X available to the System Administrator only".</w:t>
+        <w:t xml:space="preserve">State access control requirements by data attribute.  For example, one group of users has permission to view an attribute but not update it while another group of users has permissions to update or view it.</w:t>
+      </w:r>
+    </w:p>
+    <w:p>
+      <w:pPr>
+        <w:keepNext w:val="0"/>
+        <w:keepLines w:val="0"/>
+        <w:widowControl w:val="1"/>
+        <w:numPr>
+          <w:ilvl w:val="1"/>
+          <w:numId w:val="6"/>
+        </w:numPr>
+        <w:pBdr>
+          <w:top w:space="0" w:sz="0" w:val="nil"/>
+          <w:left w:space="0" w:sz="0" w:val="nil"/>
+          <w:bottom w:space="0" w:sz="0" w:val="nil"/>
+          <w:right w:space="0" w:sz="0" w:val="nil"/>
+          <w:between w:space="0" w:sz="0" w:val="nil"/>
+        </w:pBdr>
+        <w:shd w:fill="auto" w:val="clear"/>
+        <w:spacing w:after="0" w:before="120" w:line="240" w:lineRule="auto"/>
+        <w:ind w:right="0"/>
+        <w:jc w:val="both"/>
+        <w:rPr>
+          <w:rFonts w:ascii="Arial" w:cs="Arial" w:eastAsia="Arial" w:hAnsi="Arial"/>
+          <w:sz w:val="24"/>
+          <w:szCs w:val="24"/>
+          <w:u w:val="none"/>
+        </w:rPr>
+      </w:pPr>
+      <w:r>
+        <w:rPr>
+          <w:rFonts w:ascii="Arial" w:cs="Arial" w:eastAsia="Arial" w:hAnsi="Arial"/>
+          <w:sz w:val="24"/>
+          <w:szCs w:val="24"/>
+          <w:rtl w:val="0"/>
+        </w:rPr>
+        <w:t xml:space="preserve">All users have access to edit their own information. As well as create a forum and/or reply to any forum already posted. Users do not have permission to delete other users’ posts.</w:t>
       </w:r>
     </w:p>
     <w:p>
@@ -8025,6 +9043,59 @@
           <w:vertAlign w:val="baseline"/>
           <w:rtl w:val="0"/>
         </w:rPr>
+        <w:t xml:space="preserve">State access requirements based on system function.  For example, if there is a need to grant access to certain system functions to one group of users, but not to another.  For example, "The system shall make Function X available to the System Administrator only".</w:t>
+      </w:r>
+      <w:r>
+        <w:rPr>
+          <w:rtl w:val="0"/>
+        </w:rPr>
+      </w:r>
+    </w:p>
+    <w:p>
+      <w:pPr>
+        <w:keepNext w:val="0"/>
+        <w:keepLines w:val="0"/>
+        <w:widowControl w:val="1"/>
+        <w:numPr>
+          <w:ilvl w:val="0"/>
+          <w:numId w:val="6"/>
+        </w:numPr>
+        <w:pBdr>
+          <w:top w:space="0" w:sz="0" w:val="nil"/>
+          <w:left w:space="0" w:sz="0" w:val="nil"/>
+          <w:bottom w:space="0" w:sz="0" w:val="nil"/>
+          <w:right w:space="0" w:sz="0" w:val="nil"/>
+          <w:between w:space="0" w:sz="0" w:val="nil"/>
+        </w:pBdr>
+        <w:shd w:fill="auto" w:val="clear"/>
+        <w:spacing w:after="0" w:before="120" w:line="240" w:lineRule="auto"/>
+        <w:ind w:left="720" w:right="0" w:hanging="360"/>
+        <w:jc w:val="both"/>
+        <w:rPr>
+          <w:rFonts w:ascii="Arial" w:cs="Arial" w:eastAsia="Arial" w:hAnsi="Arial"/>
+          <w:i w:val="0"/>
+          <w:smallCaps w:val="0"/>
+          <w:strike w:val="0"/>
+          <w:color w:val="000000"/>
+          <w:sz w:val="24"/>
+          <w:szCs w:val="24"/>
+          <w:shd w:fill="auto" w:val="clear"/>
+        </w:rPr>
+      </w:pPr>
+      <w:r>
+        <w:rPr>
+          <w:rFonts w:ascii="Arial" w:cs="Arial" w:eastAsia="Arial" w:hAnsi="Arial"/>
+          <w:i w:val="0"/>
+          <w:smallCaps w:val="0"/>
+          <w:strike w:val="0"/>
+          <w:color w:val="000000"/>
+          <w:sz w:val="24"/>
+          <w:szCs w:val="24"/>
+          <w:u w:val="none"/>
+          <w:shd w:fill="auto" w:val="clear"/>
+          <w:vertAlign w:val="baseline"/>
+          <w:rtl w:val="0"/>
+        </w:rPr>
         <w:t xml:space="preserve">State if there is a need for certification and accreditation of the security measures adopted for this application]</w:t>
       </w:r>
     </w:p>
@@ -8057,8 +9128,8 @@
           <w:vertAlign w:val="baseline"/>
         </w:rPr>
       </w:pPr>
-      <w:bookmarkStart w:colFirst="0" w:colLast="0" w:name="_1pxezwc" w:id="32"/>
-      <w:bookmarkEnd w:id="32"/>
+      <w:bookmarkStart w:colFirst="0" w:colLast="0" w:name="_1pxezwc" w:id="41"/>
+      <w:bookmarkEnd w:id="41"/>
       <w:r>
         <w:rPr>
           <w:rFonts w:ascii="Arial" w:cs="Arial" w:eastAsia="Arial" w:hAnsi="Arial"/>
@@ -8131,8 +9202,8 @@
           <w:vertAlign w:val="baseline"/>
         </w:rPr>
       </w:pPr>
-      <w:bookmarkStart w:colFirst="0" w:colLast="0" w:name="_49x2ik5" w:id="33"/>
-      <w:bookmarkEnd w:id="33"/>
+      <w:bookmarkStart w:colFirst="0" w:colLast="0" w:name="_49x2ik5" w:id="42"/>
+      <w:bookmarkEnd w:id="42"/>
       <w:r>
         <w:rPr>
           <w:rFonts w:ascii="Arial" w:cs="Arial" w:eastAsia="Arial" w:hAnsi="Arial"/>
@@ -8277,7 +9348,7 @@
         <w:widowControl w:val="1"/>
         <w:numPr>
           <w:ilvl w:val="0"/>
-          <w:numId w:val="9"/>
+          <w:numId w:val="11"/>
         </w:numPr>
         <w:pBdr>
           <w:top w:space="0" w:sz="0" w:val="nil"/>
@@ -8328,7 +9399,7 @@
         <w:widowControl w:val="1"/>
         <w:numPr>
           <w:ilvl w:val="0"/>
-          <w:numId w:val="9"/>
+          <w:numId w:val="11"/>
         </w:numPr>
         <w:pBdr>
           <w:top w:space="0" w:sz="0" w:val="nil"/>
@@ -8379,7 +9450,7 @@
         <w:widowControl w:val="1"/>
         <w:numPr>
           <w:ilvl w:val="0"/>
-          <w:numId w:val="9"/>
+          <w:numId w:val="11"/>
         </w:numPr>
         <w:pBdr>
           <w:top w:space="0" w:sz="0" w:val="nil"/>
@@ -8430,7 +9501,7 @@
         <w:widowControl w:val="1"/>
         <w:numPr>
           <w:ilvl w:val="0"/>
-          <w:numId w:val="9"/>
+          <w:numId w:val="11"/>
         </w:numPr>
         <w:pBdr>
           <w:top w:space="0" w:sz="0" w:val="nil"/>
@@ -8577,7 +9648,7 @@
         <w:widowControl w:val="1"/>
         <w:numPr>
           <w:ilvl w:val="0"/>
-          <w:numId w:val="11"/>
+          <w:numId w:val="13"/>
         </w:numPr>
         <w:pBdr>
           <w:top w:space="0" w:sz="0" w:val="nil"/>
@@ -8625,7 +9696,7 @@
         <w:widowControl w:val="1"/>
         <w:numPr>
           <w:ilvl w:val="0"/>
-          <w:numId w:val="11"/>
+          <w:numId w:val="13"/>
         </w:numPr>
         <w:pBdr>
           <w:top w:space="0" w:sz="0" w:val="nil"/>
@@ -8673,7 +9744,7 @@
         <w:widowControl w:val="1"/>
         <w:numPr>
           <w:ilvl w:val="0"/>
-          <w:numId w:val="11"/>
+          <w:numId w:val="13"/>
         </w:numPr>
         <w:pBdr>
           <w:top w:space="0" w:sz="0" w:val="nil"/>
@@ -8743,8 +9814,8 @@
           <w:vertAlign w:val="baseline"/>
         </w:rPr>
       </w:pPr>
-      <w:bookmarkStart w:colFirst="0" w:colLast="0" w:name="_2p2csry" w:id="34"/>
-      <w:bookmarkEnd w:id="34"/>
+      <w:bookmarkStart w:colFirst="0" w:colLast="0" w:name="_2p2csry" w:id="43"/>
+      <w:bookmarkEnd w:id="43"/>
       <w:r>
         <w:rPr>
           <w:rFonts w:ascii="Arial" w:cs="Arial" w:eastAsia="Arial" w:hAnsi="Arial"/>
@@ -9007,8 +10078,8 @@
           <w:vertAlign w:val="baseline"/>
         </w:rPr>
       </w:pPr>
-      <w:bookmarkStart w:colFirst="0" w:colLast="0" w:name="_147n2zr" w:id="35"/>
-      <w:bookmarkEnd w:id="35"/>
+      <w:bookmarkStart w:colFirst="0" w:colLast="0" w:name="_147n2zr" w:id="44"/>
+      <w:bookmarkEnd w:id="44"/>
       <w:r>
         <w:rPr>
           <w:rFonts w:ascii="Arial" w:cs="Arial" w:eastAsia="Arial" w:hAnsi="Arial"/>
@@ -9205,8 +10276,8 @@
           <w:vertAlign w:val="baseline"/>
         </w:rPr>
       </w:pPr>
-      <w:bookmarkStart w:colFirst="0" w:colLast="0" w:name="_3o7alnk" w:id="36"/>
-      <w:bookmarkEnd w:id="36"/>
+      <w:bookmarkStart w:colFirst="0" w:colLast="0" w:name="_3o7alnk" w:id="45"/>
+      <w:bookmarkEnd w:id="45"/>
       <w:r>
         <w:rPr>
           <w:rFonts w:ascii="Arial" w:cs="Arial" w:eastAsia="Arial" w:hAnsi="Arial"/>
@@ -9469,8 +10540,8 @@
           <w:vertAlign w:val="baseline"/>
         </w:rPr>
       </w:pPr>
-      <w:bookmarkStart w:colFirst="0" w:colLast="0" w:name="_23ckvvd" w:id="37"/>
-      <w:bookmarkEnd w:id="37"/>
+      <w:bookmarkStart w:colFirst="0" w:colLast="0" w:name="_23ckvvd" w:id="46"/>
+      <w:bookmarkEnd w:id="46"/>
       <w:r>
         <w:rPr>
           <w:rFonts w:ascii="Arial" w:cs="Arial" w:eastAsia="Arial" w:hAnsi="Arial"/>
@@ -9538,8 +10609,8 @@
           <w:vertAlign w:val="baseline"/>
         </w:rPr>
       </w:pPr>
-      <w:bookmarkStart w:colFirst="0" w:colLast="0" w:name="_ihv636" w:id="38"/>
-      <w:bookmarkEnd w:id="38"/>
+      <w:bookmarkStart w:colFirst="0" w:colLast="0" w:name="_ihv636" w:id="47"/>
+      <w:bookmarkEnd w:id="47"/>
       <w:r>
         <w:rPr>
           <w:rFonts w:ascii="Arial" w:cs="Arial" w:eastAsia="Arial" w:hAnsi="Arial"/>
@@ -9653,8 +10724,8 @@
           <w:vertAlign w:val="baseline"/>
         </w:rPr>
       </w:pPr>
-      <w:bookmarkStart w:colFirst="0" w:colLast="0" w:name="_32hioqz" w:id="39"/>
-      <w:bookmarkEnd w:id="39"/>
+      <w:bookmarkStart w:colFirst="0" w:colLast="0" w:name="_32hioqz" w:id="48"/>
+      <w:bookmarkEnd w:id="48"/>
       <w:r>
         <w:rPr>
           <w:rFonts w:ascii="Arial" w:cs="Arial" w:eastAsia="Arial" w:hAnsi="Arial"/>
@@ -9722,8 +10793,8 @@
           <w:vertAlign w:val="baseline"/>
         </w:rPr>
       </w:pPr>
-      <w:bookmarkStart w:colFirst="0" w:colLast="0" w:name="_1hmsyys" w:id="40"/>
-      <w:bookmarkEnd w:id="40"/>
+      <w:bookmarkStart w:colFirst="0" w:colLast="0" w:name="_1hmsyys" w:id="49"/>
+      <w:bookmarkEnd w:id="49"/>
       <w:r>
         <w:rPr>
           <w:rFonts w:ascii="Arial" w:cs="Arial" w:eastAsia="Arial" w:hAnsi="Arial"/>
@@ -9791,8 +10862,8 @@
           <w:vertAlign w:val="baseline"/>
         </w:rPr>
       </w:pPr>
-      <w:bookmarkStart w:colFirst="0" w:colLast="0" w:name="_41mghml" w:id="41"/>
-      <w:bookmarkEnd w:id="41"/>
+      <w:bookmarkStart w:colFirst="0" w:colLast="0" w:name="_41mghml" w:id="50"/>
+      <w:bookmarkEnd w:id="50"/>
       <w:r>
         <w:rPr>
           <w:rFonts w:ascii="Arial" w:cs="Arial" w:eastAsia="Arial" w:hAnsi="Arial"/>
@@ -9953,8 +11024,8 @@
           <w:vertAlign w:val="baseline"/>
         </w:rPr>
       </w:pPr>
-      <w:bookmarkStart w:colFirst="0" w:colLast="0" w:name="_2grqrue" w:id="42"/>
-      <w:bookmarkEnd w:id="42"/>
+      <w:bookmarkStart w:colFirst="0" w:colLast="0" w:name="_2grqrue" w:id="51"/>
+      <w:bookmarkEnd w:id="51"/>
       <w:r>
         <w:br w:type="page"/>
       </w:r>
@@ -10059,9 +11130,9 @@
       </w:r>
     </w:p>
     <w:sectPr>
-      <w:footerReference r:id="rId7" w:type="default"/>
-      <w:footerReference r:id="rId8" w:type="first"/>
-      <w:footerReference r:id="rId9" w:type="even"/>
+      <w:footerReference r:id="rId14" w:type="default"/>
+      <w:footerReference r:id="rId15" w:type="first"/>
+      <w:footerReference r:id="rId16" w:type="even"/>
       <w:pgSz w:h="15840" w:w="12240"/>
       <w:pgMar w:bottom="1440" w:top="1440" w:left="1800" w:right="1800" w:header="720" w:footer="115"/>
       <w:pgNumType w:start="1"/>
@@ -11170,6 +12241,226 @@
   <w:abstractNum w:abstractNumId="9">
     <w:lvl w:ilvl="0">
       <w:start w:val="1"/>
+      <w:numFmt w:val="decimal"/>
+      <w:lvlText w:val="%1"/>
+      <w:lvlJc w:val="left"/>
+      <w:pPr>
+        <w:ind w:left="432" w:hanging="432"/>
+      </w:pPr>
+      <w:rPr>
+        <w:vertAlign w:val="baseline"/>
+      </w:rPr>
+    </w:lvl>
+    <w:lvl w:ilvl="1">
+      <w:start w:val="1"/>
+      <w:numFmt w:val="decimal"/>
+      <w:lvlText w:val="%1.%2"/>
+      <w:lvlJc w:val="left"/>
+      <w:pPr>
+        <w:ind w:left="576" w:hanging="576"/>
+      </w:pPr>
+      <w:rPr>
+        <w:vertAlign w:val="baseline"/>
+      </w:rPr>
+    </w:lvl>
+    <w:lvl w:ilvl="2">
+      <w:start w:val="1"/>
+      <w:numFmt w:val="decimal"/>
+      <w:lvlText w:val="%1.%2.%3"/>
+      <w:lvlJc w:val="left"/>
+      <w:pPr>
+        <w:ind w:left="720" w:hanging="720"/>
+      </w:pPr>
+      <w:rPr>
+        <w:vertAlign w:val="baseline"/>
+      </w:rPr>
+    </w:lvl>
+    <w:lvl w:ilvl="3">
+      <w:start w:val="1"/>
+      <w:numFmt w:val="decimal"/>
+      <w:lvlText w:val="%1.%2.%3.%4"/>
+      <w:lvlJc w:val="left"/>
+      <w:pPr>
+        <w:ind w:left="864" w:hanging="864"/>
+      </w:pPr>
+      <w:rPr>
+        <w:vertAlign w:val="baseline"/>
+      </w:rPr>
+    </w:lvl>
+    <w:lvl w:ilvl="4">
+      <w:start w:val="1"/>
+      <w:numFmt w:val="decimal"/>
+      <w:lvlText w:val="%1.%2.%3.%4.%5"/>
+      <w:lvlJc w:val="left"/>
+      <w:pPr>
+        <w:ind w:left="1008" w:hanging="1008"/>
+      </w:pPr>
+      <w:rPr>
+        <w:vertAlign w:val="baseline"/>
+      </w:rPr>
+    </w:lvl>
+    <w:lvl w:ilvl="5">
+      <w:start w:val="1"/>
+      <w:numFmt w:val="decimal"/>
+      <w:lvlText w:val="%1.%2.%3.%4.%5.%6"/>
+      <w:lvlJc w:val="left"/>
+      <w:pPr>
+        <w:ind w:left="1152" w:hanging="1152"/>
+      </w:pPr>
+      <w:rPr>
+        <w:vertAlign w:val="baseline"/>
+      </w:rPr>
+    </w:lvl>
+    <w:lvl w:ilvl="6">
+      <w:start w:val="1"/>
+      <w:numFmt w:val="decimal"/>
+      <w:lvlText w:val="%1.%2.%3.%4.%5.%6.%7"/>
+      <w:lvlJc w:val="left"/>
+      <w:pPr>
+        <w:ind w:left="1296" w:hanging="1296"/>
+      </w:pPr>
+      <w:rPr>
+        <w:vertAlign w:val="baseline"/>
+      </w:rPr>
+    </w:lvl>
+    <w:lvl w:ilvl="7">
+      <w:start w:val="1"/>
+      <w:numFmt w:val="decimal"/>
+      <w:lvlText w:val="%1.%2.%3.%4.%5.%6.%7.%8"/>
+      <w:lvlJc w:val="left"/>
+      <w:pPr>
+        <w:ind w:left="1440" w:hanging="1440"/>
+      </w:pPr>
+      <w:rPr>
+        <w:vertAlign w:val="baseline"/>
+      </w:rPr>
+    </w:lvl>
+    <w:lvl w:ilvl="8">
+      <w:start w:val="1"/>
+      <w:numFmt w:val="decimal"/>
+      <w:lvlText w:val="%1.%2.%3.%4.%5.%6.%7.%8.%9"/>
+      <w:lvlJc w:val="left"/>
+      <w:pPr>
+        <w:ind w:left="1584" w:hanging="1584"/>
+      </w:pPr>
+      <w:rPr>
+        <w:vertAlign w:val="baseline"/>
+      </w:rPr>
+    </w:lvl>
+  </w:abstractNum>
+  <w:abstractNum w:abstractNumId="10">
+    <w:lvl w:ilvl="0">
+      <w:start w:val="1"/>
+      <w:numFmt w:val="decimal"/>
+      <w:lvlText w:val="%1."/>
+      <w:lvlJc w:val="left"/>
+      <w:pPr>
+        <w:ind w:left="720" w:hanging="360"/>
+      </w:pPr>
+      <w:rPr>
+        <w:u w:val="none"/>
+      </w:rPr>
+    </w:lvl>
+    <w:lvl w:ilvl="1">
+      <w:start w:val="1"/>
+      <w:numFmt w:val="lowerLetter"/>
+      <w:lvlText w:val="%2."/>
+      <w:lvlJc w:val="left"/>
+      <w:pPr>
+        <w:ind w:left="1440" w:hanging="360"/>
+      </w:pPr>
+      <w:rPr>
+        <w:u w:val="none"/>
+      </w:rPr>
+    </w:lvl>
+    <w:lvl w:ilvl="2">
+      <w:start w:val="1"/>
+      <w:numFmt w:val="lowerRoman"/>
+      <w:lvlText w:val="%3."/>
+      <w:lvlJc w:val="right"/>
+      <w:pPr>
+        <w:ind w:left="2160" w:hanging="360"/>
+      </w:pPr>
+      <w:rPr>
+        <w:u w:val="none"/>
+      </w:rPr>
+    </w:lvl>
+    <w:lvl w:ilvl="3">
+      <w:start w:val="1"/>
+      <w:numFmt w:val="decimal"/>
+      <w:lvlText w:val="%4."/>
+      <w:lvlJc w:val="left"/>
+      <w:pPr>
+        <w:ind w:left="2880" w:hanging="360"/>
+      </w:pPr>
+      <w:rPr>
+        <w:u w:val="none"/>
+      </w:rPr>
+    </w:lvl>
+    <w:lvl w:ilvl="4">
+      <w:start w:val="1"/>
+      <w:numFmt w:val="lowerLetter"/>
+      <w:lvlText w:val="%5."/>
+      <w:lvlJc w:val="left"/>
+      <w:pPr>
+        <w:ind w:left="3600" w:hanging="360"/>
+      </w:pPr>
+      <w:rPr>
+        <w:u w:val="none"/>
+      </w:rPr>
+    </w:lvl>
+    <w:lvl w:ilvl="5">
+      <w:start w:val="1"/>
+      <w:numFmt w:val="lowerRoman"/>
+      <w:lvlText w:val="%6."/>
+      <w:lvlJc w:val="right"/>
+      <w:pPr>
+        <w:ind w:left="4320" w:hanging="360"/>
+      </w:pPr>
+      <w:rPr>
+        <w:u w:val="none"/>
+      </w:rPr>
+    </w:lvl>
+    <w:lvl w:ilvl="6">
+      <w:start w:val="1"/>
+      <w:numFmt w:val="decimal"/>
+      <w:lvlText w:val="%7."/>
+      <w:lvlJc w:val="left"/>
+      <w:pPr>
+        <w:ind w:left="5040" w:hanging="360"/>
+      </w:pPr>
+      <w:rPr>
+        <w:u w:val="none"/>
+      </w:rPr>
+    </w:lvl>
+    <w:lvl w:ilvl="7">
+      <w:start w:val="1"/>
+      <w:numFmt w:val="lowerLetter"/>
+      <w:lvlText w:val="%8."/>
+      <w:lvlJc w:val="left"/>
+      <w:pPr>
+        <w:ind w:left="5760" w:hanging="360"/>
+      </w:pPr>
+      <w:rPr>
+        <w:u w:val="none"/>
+      </w:rPr>
+    </w:lvl>
+    <w:lvl w:ilvl="8">
+      <w:start w:val="1"/>
+      <w:numFmt w:val="lowerRoman"/>
+      <w:lvlText w:val="%9."/>
+      <w:lvlJc w:val="right"/>
+      <w:pPr>
+        <w:ind w:left="6480" w:hanging="360"/>
+      </w:pPr>
+      <w:rPr>
+        <w:u w:val="none"/>
+      </w:rPr>
+    </w:lvl>
+  </w:abstractNum>
+  <w:abstractNum w:abstractNumId="11">
+    <w:lvl w:ilvl="0">
+      <w:start w:val="1"/>
       <w:numFmt w:val="lowerLetter"/>
       <w:lvlText w:val="%1)"/>
       <w:lvlJc w:val="left"/>
@@ -11261,7 +12552,7 @@
       <w:rPr/>
     </w:lvl>
   </w:abstractNum>
-  <w:abstractNum w:abstractNumId="10">
+  <w:abstractNum w:abstractNumId="12">
     <w:lvl w:ilvl="0">
       <w:start w:val="2"/>
       <w:numFmt w:val="upperLetter"/>
@@ -11355,7 +12646,7 @@
       <w:rPr/>
     </w:lvl>
   </w:abstractNum>
-  <w:abstractNum w:abstractNumId="11">
+  <w:abstractNum w:abstractNumId="13">
     <w:lvl w:ilvl="0">
       <w:start w:val="1"/>
       <w:numFmt w:val="decimal"/>
@@ -11447,116 +12738,6 @@
         <w:ind w:left="0" w:firstLine="0"/>
       </w:pPr>
       <w:rPr/>
-    </w:lvl>
-  </w:abstractNum>
-  <w:abstractNum w:abstractNumId="12">
-    <w:lvl w:ilvl="0">
-      <w:start w:val="1"/>
-      <w:numFmt w:val="decimal"/>
-      <w:lvlText w:val="%1"/>
-      <w:lvlJc w:val="left"/>
-      <w:pPr>
-        <w:ind w:left="432" w:hanging="432"/>
-      </w:pPr>
-      <w:rPr>
-        <w:vertAlign w:val="baseline"/>
-      </w:rPr>
-    </w:lvl>
-    <w:lvl w:ilvl="1">
-      <w:start w:val="1"/>
-      <w:numFmt w:val="decimal"/>
-      <w:lvlText w:val="%1.%2"/>
-      <w:lvlJc w:val="left"/>
-      <w:pPr>
-        <w:ind w:left="576" w:hanging="576"/>
-      </w:pPr>
-      <w:rPr>
-        <w:vertAlign w:val="baseline"/>
-      </w:rPr>
-    </w:lvl>
-    <w:lvl w:ilvl="2">
-      <w:start w:val="1"/>
-      <w:numFmt w:val="decimal"/>
-      <w:lvlText w:val="%1.%2.%3"/>
-      <w:lvlJc w:val="left"/>
-      <w:pPr>
-        <w:ind w:left="720" w:hanging="720"/>
-      </w:pPr>
-      <w:rPr>
-        <w:vertAlign w:val="baseline"/>
-      </w:rPr>
-    </w:lvl>
-    <w:lvl w:ilvl="3">
-      <w:start w:val="1"/>
-      <w:numFmt w:val="decimal"/>
-      <w:lvlText w:val="%1.%2.%3.%4"/>
-      <w:lvlJc w:val="left"/>
-      <w:pPr>
-        <w:ind w:left="864" w:hanging="864"/>
-      </w:pPr>
-      <w:rPr>
-        <w:vertAlign w:val="baseline"/>
-      </w:rPr>
-    </w:lvl>
-    <w:lvl w:ilvl="4">
-      <w:start w:val="1"/>
-      <w:numFmt w:val="decimal"/>
-      <w:lvlText w:val="%1.%2.%3.%4.%5"/>
-      <w:lvlJc w:val="left"/>
-      <w:pPr>
-        <w:ind w:left="1008" w:hanging="1008"/>
-      </w:pPr>
-      <w:rPr>
-        <w:vertAlign w:val="baseline"/>
-      </w:rPr>
-    </w:lvl>
-    <w:lvl w:ilvl="5">
-      <w:start w:val="1"/>
-      <w:numFmt w:val="decimal"/>
-      <w:lvlText w:val="%1.%2.%3.%4.%5.%6"/>
-      <w:lvlJc w:val="left"/>
-      <w:pPr>
-        <w:ind w:left="1152" w:hanging="1152"/>
-      </w:pPr>
-      <w:rPr>
-        <w:vertAlign w:val="baseline"/>
-      </w:rPr>
-    </w:lvl>
-    <w:lvl w:ilvl="6">
-      <w:start w:val="1"/>
-      <w:numFmt w:val="decimal"/>
-      <w:lvlText w:val="%1.%2.%3.%4.%5.%6.%7"/>
-      <w:lvlJc w:val="left"/>
-      <w:pPr>
-        <w:ind w:left="1296" w:hanging="1296"/>
-      </w:pPr>
-      <w:rPr>
-        <w:vertAlign w:val="baseline"/>
-      </w:rPr>
-    </w:lvl>
-    <w:lvl w:ilvl="7">
-      <w:start w:val="1"/>
-      <w:numFmt w:val="decimal"/>
-      <w:lvlText w:val="%1.%2.%3.%4.%5.%6.%7.%8"/>
-      <w:lvlJc w:val="left"/>
-      <w:pPr>
-        <w:ind w:left="1440" w:hanging="1440"/>
-      </w:pPr>
-      <w:rPr>
-        <w:vertAlign w:val="baseline"/>
-      </w:rPr>
-    </w:lvl>
-    <w:lvl w:ilvl="8">
-      <w:start w:val="1"/>
-      <w:numFmt w:val="decimal"/>
-      <w:lvlText w:val="%1.%2.%3.%4.%5.%6.%7.%8.%9"/>
-      <w:lvlJc w:val="left"/>
-      <w:pPr>
-        <w:ind w:left="1584" w:hanging="1584"/>
-      </w:pPr>
-      <w:rPr>
-        <w:vertAlign w:val="baseline"/>
-      </w:rPr>
     </w:lvl>
   </w:abstractNum>
   <w:num w:numId="1">
@@ -11594,6 +12775,9 @@
   </w:num>
   <w:num w:numId="12">
     <w:abstractNumId w:val="12"/>
+  </w:num>
+  <w:num w:numId="13">
+    <w:abstractNumId w:val="13"/>
   </w:num>
 </w:numbering>
 </file>

</xml_diff>